<commit_message>
Update Wilber Bermeo full projecte
</commit_message>
<xml_diff>
--- a/FullProjecte_WilberBermeo.docx
+++ b/FullProjecte_WilberBermeo.docx
@@ -23,30 +23,54 @@
           <w:noProof/>
           <w:lang w:eastAsia="ca-ES"/>
         </w:rPr>
-        <w:pict w14:anchorId="6F3BE6C0">
-          <v:shapetype id="_x0000_t75" coordsize="21600,21600" o:spt="75" o:preferrelative="t" path="m@4@5l@4@11@9@11@9@5xe" filled="f" stroked="f">
-            <v:stroke joinstyle="miter"/>
-            <v:formulas>
-              <v:f eqn="if lineDrawn pixelLineWidth 0"/>
-              <v:f eqn="sum @0 1 0"/>
-              <v:f eqn="sum 0 0 @1"/>
-              <v:f eqn="prod @2 1 2"/>
-              <v:f eqn="prod @3 21600 pixelWidth"/>
-              <v:f eqn="prod @3 21600 pixelHeight"/>
-              <v:f eqn="sum @0 0 1"/>
-              <v:f eqn="prod @6 1 2"/>
-              <v:f eqn="prod @7 21600 pixelWidth"/>
-              <v:f eqn="sum @8 21600 0"/>
-              <v:f eqn="prod @7 21600 pixelHeight"/>
-              <v:f eqn="sum @10 21600 0"/>
-            </v:formulas>
-            <v:path o:extrusionok="f" gradientshapeok="t" o:connecttype="rect"/>
-            <o:lock v:ext="edit" aspectratio="t"/>
-          </v:shapetype>
-          <v:shape id="Imatge 1" o:spid="_x0000_i1025" type="#_x0000_t75" style="width:160.5pt;height:44pt;visibility:visible">
-            <v:imagedata r:id="rId7" o:title=""/>
-          </v:shape>
-        </w:pict>
+        <w:drawing>
+          <wp:inline distT="0" distB="0" distL="0" distR="0" wp14:anchorId="3D5B5D3B" wp14:editId="54C4134E">
+            <wp:extent cx="2038350" cy="558800"/>
+            <wp:effectExtent l="0" t="0" r="0" b="0"/>
+            <wp:docPr id="1" name="Imatge 1"/>
+            <wp:cNvGraphicFramePr>
+              <a:graphicFrameLocks xmlns:a="http://schemas.openxmlformats.org/drawingml/2006/main" noChangeAspect="1"/>
+            </wp:cNvGraphicFramePr>
+            <a:graphic xmlns:a="http://schemas.openxmlformats.org/drawingml/2006/main">
+              <a:graphicData uri="http://schemas.openxmlformats.org/drawingml/2006/picture">
+                <pic:pic xmlns:pic="http://schemas.openxmlformats.org/drawingml/2006/picture">
+                  <pic:nvPicPr>
+                    <pic:cNvPr id="0" name="Imatge 1"/>
+                    <pic:cNvPicPr>
+                      <a:picLocks noChangeAspect="1" noChangeArrowheads="1"/>
+                    </pic:cNvPicPr>
+                  </pic:nvPicPr>
+                  <pic:blipFill>
+                    <a:blip r:embed="rId7">
+                      <a:extLst>
+                        <a:ext uri="{28A0092B-C50C-407E-A947-70E740481C1C}">
+                          <a14:useLocalDpi xmlns:a14="http://schemas.microsoft.com/office/drawing/2010/main" val="0"/>
+                        </a:ext>
+                      </a:extLst>
+                    </a:blip>
+                    <a:srcRect/>
+                    <a:stretch>
+                      <a:fillRect/>
+                    </a:stretch>
+                  </pic:blipFill>
+                  <pic:spPr bwMode="auto">
+                    <a:xfrm>
+                      <a:off x="0" y="0"/>
+                      <a:ext cx="2038350" cy="558800"/>
+                    </a:xfrm>
+                    <a:prstGeom prst="rect">
+                      <a:avLst/>
+                    </a:prstGeom>
+                    <a:noFill/>
+                    <a:ln>
+                      <a:noFill/>
+                    </a:ln>
+                  </pic:spPr>
+                </pic:pic>
+              </a:graphicData>
+            </a:graphic>
+          </wp:inline>
+        </w:drawing>
       </w:r>
       <w:r>
         <w:rPr>
@@ -228,7 +252,7 @@
                 <w:sz w:val="22"/>
                 <w:szCs w:val="16"/>
               </w:rPr>
-              <w:t>Wilber Eduardo</w:t>
+              <w:t>Wilber</w:t>
             </w:r>
             <w:r>
               <w:rPr>
@@ -236,7 +260,39 @@
                 <w:sz w:val="22"/>
                 <w:szCs w:val="16"/>
               </w:rPr>
-              <w:t xml:space="preserve">  </w:t>
+              <w:t xml:space="preserve"> </w:t>
+            </w:r>
+            <w:r>
+              <w:rPr>
+                <w:rFonts w:ascii="Arial" w:hAnsi="Arial"/>
+                <w:sz w:val="22"/>
+                <w:szCs w:val="16"/>
+              </w:rPr>
+              <w:t xml:space="preserve"> </w:t>
+            </w:r>
+            <w:r>
+              <w:rPr>
+                <w:rFonts w:ascii="Arial" w:hAnsi="Arial"/>
+                <w:sz w:val="22"/>
+                <w:szCs w:val="16"/>
+              </w:rPr>
+              <w:t>Eduardo</w:t>
+            </w:r>
+            <w:r>
+              <w:rPr>
+                <w:rFonts w:ascii="Arial" w:hAnsi="Arial"/>
+                <w:sz w:val="22"/>
+                <w:szCs w:val="16"/>
+              </w:rPr>
+              <w:t xml:space="preserve"> </w:t>
+            </w:r>
+            <w:r>
+              <w:rPr>
+                <w:rFonts w:ascii="Arial" w:hAnsi="Arial"/>
+                <w:sz w:val="22"/>
+                <w:szCs w:val="16"/>
+              </w:rPr>
+              <w:t xml:space="preserve">       </w:t>
             </w:r>
             <w:r>
               <w:rPr>
@@ -296,7 +352,15 @@
                 <w:sz w:val="22"/>
                 <w:szCs w:val="18"/>
               </w:rPr>
-              <w:t>xxxxxxx</w:t>
+              <w:t>416</w:t>
+            </w:r>
+            <w:r>
+              <w:rPr>
+                <w:rFonts w:ascii="Arial" w:hAnsi="Arial"/>
+                <w:sz w:val="22"/>
+                <w:szCs w:val="18"/>
+              </w:rPr>
+              <w:t>75012R</w:t>
             </w:r>
             <w:r>
               <w:rPr>
@@ -341,7 +405,7 @@
                 <w:sz w:val="22"/>
                 <w:szCs w:val="16"/>
               </w:rPr>
-              <w:t>xxxx</w:t>
+              <w:t>5386</w:t>
             </w:r>
           </w:p>
           <w:p>
@@ -378,7 +442,15 @@
                 <w:sz w:val="22"/>
                 <w:szCs w:val="18"/>
               </w:rPr>
-              <w:t>xxxxxxx</w:t>
+              <w:t>6</w:t>
+            </w:r>
+            <w:r>
+              <w:rPr>
+                <w:rFonts w:ascii="Arial" w:hAnsi="Arial"/>
+                <w:sz w:val="22"/>
+                <w:szCs w:val="18"/>
+              </w:rPr>
+              <w:t>98405359</w:t>
             </w:r>
             <w:r>
               <w:rPr>
@@ -398,37 +470,9 @@
             <w:r>
               <w:rPr>
                 <w:rFonts w:ascii="Arial" w:hAnsi="Arial"/>
-                <w:szCs w:val="16"/>
-              </w:rPr>
-              <w:t>xxxxx</w:t>
-            </w:r>
-            <w:r>
-              <w:rPr>
-                <w:rFonts w:ascii="Arial" w:hAnsi="Arial"/>
-                <w:szCs w:val="16"/>
-              </w:rPr>
-              <w:t>@</w:t>
-            </w:r>
-            <w:r>
-              <w:rPr>
-                <w:rFonts w:ascii="Arial" w:hAnsi="Arial"/>
-                <w:szCs w:val="16"/>
-              </w:rPr>
-              <w:t>xxxx</w:t>
-            </w:r>
-            <w:r>
-              <w:rPr>
-                <w:rFonts w:ascii="Arial" w:hAnsi="Arial"/>
-                <w:szCs w:val="16"/>
-              </w:rPr>
-              <w:t>.</w:t>
-            </w:r>
-            <w:r>
-              <w:rPr>
-                <w:rFonts w:ascii="Arial" w:hAnsi="Arial"/>
-                <w:szCs w:val="16"/>
-              </w:rPr>
-              <w:t>xxxx</w:t>
+                <w:sz w:val="28"/>
+              </w:rPr>
+              <w:t>typingwil@gmail.com</w:t>
             </w:r>
           </w:p>
         </w:tc>
@@ -474,7 +518,21 @@
                 <w:rFonts w:ascii="Arial" w:hAnsi="Arial"/>
                 <w:sz w:val="24"/>
               </w:rPr>
-              <w:t>23/01/2022</w:t>
+              <w:t>2</w:t>
+            </w:r>
+            <w:r>
+              <w:rPr>
+                <w:rFonts w:ascii="Arial" w:hAnsi="Arial"/>
+                <w:sz w:val="24"/>
+              </w:rPr>
+              <w:t>5</w:t>
+            </w:r>
+            <w:r>
+              <w:rPr>
+                <w:rFonts w:ascii="Arial" w:hAnsi="Arial"/>
+                <w:sz w:val="24"/>
+              </w:rPr>
+              <w:t>/01/2022</w:t>
             </w:r>
           </w:p>
         </w:tc>
@@ -489,75 +547,99 @@
         </w:rPr>
       </w:pPr>
     </w:p>
-    <w:p>
-      <w:pPr>
-        <w:pStyle w:val="Textosinformato"/>
-        <w:rPr>
-          <w:rFonts w:ascii="Arial" w:hAnsi="Arial"/>
-          <w:b/>
-          <w:sz w:val="16"/>
-          <w:szCs w:val="16"/>
-        </w:rPr>
-        <w:sectPr>
-          <w:footerReference w:type="default" r:id="rId8"/>
-          <w:type w:val="continuous"/>
-          <w:pgSz w:w="11906" w:h="16838" w:code="9"/>
-          <w:pgMar w:top="624" w:right="1134" w:bottom="709" w:left="1151" w:header="0" w:footer="510" w:gutter="0"/>
-          <w:cols w:space="708"/>
-        </w:sectPr>
-      </w:pPr>
-    </w:p>
-    <w:p>
-      <w:pPr>
-        <w:pStyle w:val="Textosinformato"/>
-        <w:pBdr>
-          <w:top w:val="single" w:sz="18" w:space="1" w:color="auto"/>
-          <w:left w:val="single" w:sz="18" w:space="3" w:color="auto"/>
-          <w:bottom w:val="single" w:sz="18" w:space="1" w:color="auto"/>
+    <w:tbl>
+      <w:tblPr>
+        <w:tblW w:w="9748" w:type="dxa"/>
+        <w:tblBorders>
+          <w:top w:val="single" w:sz="18" w:space="0" w:color="auto"/>
+          <w:left w:val="single" w:sz="18" w:space="0" w:color="auto"/>
+          <w:bottom w:val="single" w:sz="18" w:space="0" w:color="auto"/>
           <w:right w:val="single" w:sz="18" w:space="0" w:color="auto"/>
-        </w:pBdr>
-        <w:rPr>
-          <w:rFonts w:ascii="Arial" w:hAnsi="Arial"/>
-          <w:b/>
-          <w:sz w:val="28"/>
-        </w:rPr>
-      </w:pPr>
-      <w:r>
-        <w:rPr>
-          <w:rFonts w:ascii="Arial" w:hAnsi="Arial"/>
-          <w:b/>
-          <w:sz w:val="28"/>
-        </w:rPr>
-        <w:t>TÍTOL:</w:t>
-      </w:r>
-      <w:r>
-        <w:rPr>
-          <w:rFonts w:ascii="Arial" w:hAnsi="Arial"/>
-          <w:b/>
-          <w:sz w:val="28"/>
-        </w:rPr>
-        <w:t xml:space="preserve"> </w:t>
-      </w:r>
-      <w:r>
-        <w:rPr>
-          <w:rFonts w:ascii="Arial" w:hAnsi="Arial" w:cs="Arial"/>
-          <w:sz w:val="27"/>
-          <w:szCs w:val="27"/>
-        </w:rPr>
-        <w:t>Ajax: Creació d’un Metroidvania</w:t>
-      </w:r>
-    </w:p>
-    <w:p>
-      <w:pPr>
-        <w:pStyle w:val="Textosinformato"/>
-        <w:pBdr>
-          <w:top w:val="single" w:sz="18" w:space="1" w:color="auto"/>
-          <w:left w:val="single" w:sz="18" w:space="3" w:color="auto"/>
-          <w:bottom w:val="single" w:sz="18" w:space="1" w:color="auto"/>
-          <w:right w:val="single" w:sz="18" w:space="0" w:color="auto"/>
-        </w:pBdr>
-      </w:pPr>
-    </w:p>
+          <w:insideH w:val="single" w:sz="4" w:space="0" w:color="auto"/>
+          <w:insideV w:val="single" w:sz="4" w:space="0" w:color="auto"/>
+        </w:tblBorders>
+        <w:tblLayout w:type="fixed"/>
+        <w:tblCellMar>
+          <w:left w:w="70" w:type="dxa"/>
+          <w:right w:w="70" w:type="dxa"/>
+        </w:tblCellMar>
+        <w:tblLook w:val="0000" w:firstRow="0" w:lastRow="0" w:firstColumn="0" w:lastColumn="0" w:noHBand="0" w:noVBand="0"/>
+      </w:tblPr>
+      <w:tblGrid>
+        <w:gridCol w:w="9748"/>
+      </w:tblGrid>
+      <w:tr>
+        <w:trPr>
+          <w:trHeight w:val="437"/>
+        </w:trPr>
+        <w:tc>
+          <w:tcPr>
+            <w:tcW w:w="9748" w:type="dxa"/>
+          </w:tcPr>
+          <w:p>
+            <w:pPr>
+              <w:pStyle w:val="Textosinformato"/>
+              <w:rPr>
+                <w:rFonts w:ascii="Arial" w:hAnsi="Arial"/>
+                <w:b/>
+                <w:sz w:val="4"/>
+                <w:szCs w:val="2"/>
+              </w:rPr>
+            </w:pPr>
+          </w:p>
+          <w:p>
+            <w:pPr>
+              <w:pStyle w:val="Textosinformato"/>
+              <w:rPr>
+                <w:b/>
+              </w:rPr>
+            </w:pPr>
+            <w:r>
+              <w:rPr>
+                <w:rFonts w:ascii="Arial" w:hAnsi="Arial"/>
+                <w:b/>
+                <w:sz w:val="28"/>
+              </w:rPr>
+              <w:t>TÍTOL:</w:t>
+            </w:r>
+            <w:r>
+              <w:rPr>
+                <w:rFonts w:ascii="Arial" w:hAnsi="Arial" w:cs="Arial"/>
+                <w:sz w:val="27"/>
+                <w:szCs w:val="27"/>
+              </w:rPr>
+              <w:t xml:space="preserve"> Creació d’un </w:t>
+            </w:r>
+            <w:r>
+              <w:rPr>
+                <w:rFonts w:ascii="Arial" w:hAnsi="Arial" w:cs="Arial"/>
+                <w:sz w:val="27"/>
+                <w:szCs w:val="27"/>
+              </w:rPr>
+              <w:t xml:space="preserve">joc d’estil </w:t>
+            </w:r>
+            <w:proofErr w:type="spellStart"/>
+            <w:r>
+              <w:rPr>
+                <w:rFonts w:ascii="Arial" w:hAnsi="Arial" w:cs="Arial"/>
+                <w:sz w:val="27"/>
+                <w:szCs w:val="27"/>
+              </w:rPr>
+              <w:t>Metroidvania</w:t>
+            </w:r>
+            <w:proofErr w:type="spellEnd"/>
+            <w:r>
+              <w:rPr>
+                <w:rFonts w:ascii="Arial" w:hAnsi="Arial" w:cs="Arial"/>
+                <w:sz w:val="27"/>
+                <w:szCs w:val="27"/>
+              </w:rPr>
+              <w:t xml:space="preserve"> 2D amb perspectiva lateral</w:t>
+            </w:r>
+          </w:p>
+        </w:tc>
+      </w:tr>
+    </w:tbl>
     <w:p>
       <w:pPr>
         <w:pStyle w:val="Textosinformato"/>
@@ -619,7 +701,21 @@
                 <w:rFonts w:ascii="Arial" w:hAnsi="Arial"/>
                 <w:sz w:val="28"/>
               </w:rPr>
-              <w:t xml:space="preserve"> (Antecedents, objecte i abast)</w:t>
+              <w:t xml:space="preserve"> (Antecedents, </w:t>
+            </w:r>
+            <w:r>
+              <w:rPr>
+                <w:rFonts w:ascii="Arial" w:hAnsi="Arial"/>
+                <w:sz w:val="28"/>
+              </w:rPr>
+              <w:t>objectius</w:t>
+            </w:r>
+            <w:r>
+              <w:rPr>
+                <w:rFonts w:ascii="Arial" w:hAnsi="Arial"/>
+                <w:sz w:val="28"/>
+              </w:rPr>
+              <w:t>)</w:t>
             </w:r>
             <w:r>
               <w:rPr>
@@ -645,177 +741,561 @@
                 <w:sz w:val="24"/>
               </w:rPr>
             </w:pPr>
-          </w:p>
-          <w:p>
-            <w:pPr>
-              <w:pStyle w:val="Textosinformato"/>
-              <w:rPr>
-                <w:rFonts w:ascii="Arial" w:hAnsi="Arial"/>
-                <w:sz w:val="24"/>
-              </w:rPr>
-            </w:pPr>
-          </w:p>
-          <w:p>
-            <w:pPr>
-              <w:pStyle w:val="Textosinformato"/>
-              <w:rPr>
-                <w:rFonts w:ascii="Arial" w:hAnsi="Arial"/>
-                <w:sz w:val="24"/>
-              </w:rPr>
-            </w:pPr>
-          </w:p>
-          <w:p>
-            <w:pPr>
-              <w:pStyle w:val="Textosinformato"/>
-              <w:rPr>
-                <w:rFonts w:ascii="Arial" w:hAnsi="Arial"/>
-                <w:sz w:val="24"/>
-              </w:rPr>
-            </w:pPr>
-          </w:p>
-          <w:p>
-            <w:pPr>
-              <w:pStyle w:val="Textosinformato"/>
-              <w:rPr>
-                <w:rFonts w:ascii="Arial" w:hAnsi="Arial"/>
-                <w:sz w:val="24"/>
-              </w:rPr>
-            </w:pPr>
-          </w:p>
-          <w:p>
-            <w:pPr>
-              <w:pStyle w:val="Textosinformato"/>
-              <w:rPr>
-                <w:rFonts w:ascii="Arial" w:hAnsi="Arial"/>
-                <w:sz w:val="24"/>
-              </w:rPr>
-            </w:pPr>
-          </w:p>
-          <w:p>
-            <w:pPr>
-              <w:pStyle w:val="Textosinformato"/>
-              <w:rPr>
-                <w:rFonts w:ascii="Arial" w:hAnsi="Arial"/>
-                <w:sz w:val="24"/>
-              </w:rPr>
-            </w:pPr>
-          </w:p>
-          <w:p>
-            <w:pPr>
-              <w:pStyle w:val="Textosinformato"/>
-              <w:rPr>
-                <w:rFonts w:ascii="Arial" w:hAnsi="Arial"/>
-                <w:sz w:val="24"/>
-              </w:rPr>
-            </w:pPr>
-          </w:p>
-          <w:p>
-            <w:pPr>
-              <w:pStyle w:val="Textosinformato"/>
-              <w:rPr>
-                <w:rFonts w:ascii="Arial" w:hAnsi="Arial"/>
-                <w:sz w:val="24"/>
-              </w:rPr>
-            </w:pPr>
-          </w:p>
-          <w:p>
-            <w:pPr>
-              <w:pStyle w:val="Textosinformato"/>
-              <w:rPr>
-                <w:rFonts w:ascii="Arial" w:hAnsi="Arial"/>
-                <w:sz w:val="24"/>
-              </w:rPr>
-            </w:pPr>
-          </w:p>
-          <w:p>
-            <w:pPr>
-              <w:pStyle w:val="Textosinformato"/>
-              <w:rPr>
-                <w:rFonts w:ascii="Arial" w:hAnsi="Arial"/>
-                <w:sz w:val="24"/>
-              </w:rPr>
-            </w:pPr>
-          </w:p>
-          <w:p>
-            <w:pPr>
-              <w:pStyle w:val="Textosinformato"/>
-              <w:rPr>
-                <w:rFonts w:ascii="Arial" w:hAnsi="Arial"/>
-                <w:sz w:val="24"/>
-              </w:rPr>
-            </w:pPr>
-          </w:p>
-          <w:p>
-            <w:pPr>
-              <w:pStyle w:val="Textosinformato"/>
-              <w:rPr>
-                <w:rFonts w:ascii="Arial" w:hAnsi="Arial"/>
-                <w:sz w:val="24"/>
-              </w:rPr>
-            </w:pPr>
-          </w:p>
-          <w:p>
-            <w:pPr>
-              <w:pStyle w:val="Textosinformato"/>
-              <w:rPr>
-                <w:rFonts w:ascii="Arial" w:hAnsi="Arial"/>
-                <w:sz w:val="24"/>
-              </w:rPr>
-            </w:pPr>
-          </w:p>
-          <w:p>
-            <w:pPr>
-              <w:pStyle w:val="Textosinformato"/>
-              <w:rPr>
-                <w:rFonts w:ascii="Arial" w:hAnsi="Arial"/>
-                <w:sz w:val="24"/>
-              </w:rPr>
-            </w:pPr>
-          </w:p>
-          <w:p>
-            <w:pPr>
-              <w:pStyle w:val="Textosinformato"/>
-              <w:rPr>
-                <w:rFonts w:ascii="Arial" w:hAnsi="Arial"/>
-                <w:sz w:val="24"/>
-              </w:rPr>
-            </w:pPr>
-          </w:p>
-          <w:p>
-            <w:pPr>
-              <w:pStyle w:val="Textosinformato"/>
-              <w:rPr>
-                <w:rFonts w:ascii="Arial" w:hAnsi="Arial"/>
-                <w:sz w:val="24"/>
-              </w:rPr>
-            </w:pPr>
-          </w:p>
-          <w:p>
-            <w:pPr>
-              <w:pStyle w:val="Textosinformato"/>
-              <w:rPr>
-                <w:rFonts w:ascii="Arial" w:hAnsi="Arial"/>
-                <w:sz w:val="24"/>
-              </w:rPr>
-            </w:pPr>
-          </w:p>
-          <w:p>
-            <w:pPr>
-              <w:pStyle w:val="Textosinformato"/>
-              <w:rPr>
-                <w:rFonts w:ascii="Arial" w:hAnsi="Arial"/>
-                <w:sz w:val="24"/>
-              </w:rPr>
-            </w:pPr>
-          </w:p>
-          <w:p>
-            <w:pPr>
-              <w:pStyle w:val="Textosinformato"/>
-              <w:rPr>
-                <w:rFonts w:ascii="Arial" w:hAnsi="Arial"/>
-                <w:sz w:val="28"/>
-              </w:rPr>
-            </w:pPr>
+            <w:r>
+              <w:rPr>
+                <w:rFonts w:ascii="Arial" w:hAnsi="Arial"/>
+                <w:b/>
+                <w:bCs/>
+                <w:sz w:val="24"/>
+              </w:rPr>
+              <w:t xml:space="preserve">Antecedents: </w:t>
+            </w:r>
+            <w:r>
+              <w:rPr>
+                <w:rFonts w:ascii="Arial" w:hAnsi="Arial"/>
+                <w:sz w:val="24"/>
+              </w:rPr>
+              <w:t xml:space="preserve">El gènere </w:t>
+            </w:r>
+            <w:proofErr w:type="spellStart"/>
+            <w:r>
+              <w:rPr>
+                <w:rFonts w:ascii="Arial" w:hAnsi="Arial"/>
+                <w:sz w:val="24"/>
+              </w:rPr>
+              <w:t>Metroidvania</w:t>
+            </w:r>
+            <w:proofErr w:type="spellEnd"/>
+            <w:r>
+              <w:rPr>
+                <w:rFonts w:ascii="Arial" w:hAnsi="Arial"/>
+                <w:sz w:val="24"/>
+              </w:rPr>
+              <w:t xml:space="preserve"> és un subgènere de videojoc d'acció-aventura basat en un concepte de plataformes no lineal. Aquests inclouen un gran món connectat que el jugador pot explorar, però l'accés a part del món es limita per portes o altres mecanismes que només s'obriran després que el jugador hagi adquirit certs articles especials o habilitats en el joc. Tot i haver-hi una gran diversitat de </w:t>
+            </w:r>
+            <w:proofErr w:type="spellStart"/>
+            <w:r>
+              <w:rPr>
+                <w:rFonts w:ascii="Arial" w:hAnsi="Arial"/>
+                <w:sz w:val="24"/>
+              </w:rPr>
+              <w:t>Metroidvanias</w:t>
+            </w:r>
+            <w:proofErr w:type="spellEnd"/>
+            <w:r>
+              <w:rPr>
+                <w:rFonts w:ascii="Arial" w:hAnsi="Arial"/>
+                <w:sz w:val="24"/>
+              </w:rPr>
+              <w:t xml:space="preserve">, s'ha explorat poc la temàtica </w:t>
+            </w:r>
+            <w:proofErr w:type="spellStart"/>
+            <w:r>
+              <w:rPr>
+                <w:rFonts w:ascii="Arial" w:hAnsi="Arial"/>
+                <w:sz w:val="24"/>
+              </w:rPr>
+              <w:t>steampunk</w:t>
+            </w:r>
+            <w:proofErr w:type="spellEnd"/>
+            <w:r>
+              <w:rPr>
+                <w:rFonts w:ascii="Arial" w:hAnsi="Arial"/>
+                <w:sz w:val="24"/>
+              </w:rPr>
+              <w:t xml:space="preserve"> i encara menys amb un món no connectat.</w:t>
+            </w:r>
+          </w:p>
+          <w:p>
+            <w:pPr>
+              <w:pStyle w:val="Textosinformato"/>
+              <w:rPr>
+                <w:rFonts w:ascii="Arial" w:hAnsi="Arial"/>
+                <w:b/>
+                <w:bCs/>
+                <w:sz w:val="24"/>
+              </w:rPr>
+            </w:pPr>
+            <w:r>
+              <w:rPr>
+                <w:rFonts w:ascii="Arial" w:hAnsi="Arial"/>
+                <w:b/>
+                <w:bCs/>
+                <w:sz w:val="24"/>
+              </w:rPr>
+              <w:t xml:space="preserve">Objecte: </w:t>
+            </w:r>
+            <w:r>
+              <w:rPr>
+                <w:rFonts w:ascii="Arial" w:hAnsi="Arial"/>
+                <w:sz w:val="24"/>
+              </w:rPr>
+              <w:t xml:space="preserve">L’objectiu d’aquest TFG és desenvolupar un joc </w:t>
+            </w:r>
+            <w:proofErr w:type="spellStart"/>
+            <w:r>
+              <w:rPr>
+                <w:rFonts w:ascii="Arial" w:hAnsi="Arial"/>
+                <w:sz w:val="24"/>
+              </w:rPr>
+              <w:t>Metroidvania</w:t>
+            </w:r>
+            <w:proofErr w:type="spellEnd"/>
+            <w:r>
+              <w:rPr>
+                <w:rFonts w:ascii="Arial" w:hAnsi="Arial"/>
+                <w:sz w:val="24"/>
+              </w:rPr>
+              <w:t xml:space="preserve"> 2D amb perspectiva lateral, amb temàtica i mecàniques pròpies de l’estil </w:t>
+            </w:r>
+            <w:proofErr w:type="spellStart"/>
+            <w:r>
+              <w:rPr>
+                <w:rFonts w:ascii="Arial" w:hAnsi="Arial"/>
+                <w:sz w:val="24"/>
+              </w:rPr>
+              <w:t>steampunk</w:t>
+            </w:r>
+            <w:proofErr w:type="spellEnd"/>
+            <w:r>
+              <w:rPr>
+                <w:rFonts w:ascii="Arial" w:hAnsi="Arial"/>
+                <w:sz w:val="24"/>
+              </w:rPr>
+              <w:t>, explorant aquest subtema poc tocat dins del gènere.</w:t>
+            </w:r>
+          </w:p>
+          <w:p>
+            <w:pPr>
+              <w:pStyle w:val="Textosinformato"/>
+              <w:rPr>
+                <w:rFonts w:ascii="Arial" w:hAnsi="Arial"/>
+                <w:sz w:val="24"/>
+              </w:rPr>
+            </w:pPr>
+            <w:r>
+              <w:rPr>
+                <w:rFonts w:ascii="Arial" w:hAnsi="Arial"/>
+                <w:b/>
+                <w:bCs/>
+                <w:sz w:val="24"/>
+              </w:rPr>
+              <w:t>Abast:</w:t>
+            </w:r>
+            <w:r>
+              <w:rPr>
+                <w:rFonts w:ascii="Arial" w:hAnsi="Arial"/>
+                <w:sz w:val="24"/>
+              </w:rPr>
+              <w:t xml:space="preserve"> El projecte es durà a terme amb el motor de videojocs </w:t>
+            </w:r>
+            <w:proofErr w:type="spellStart"/>
+            <w:r>
+              <w:rPr>
+                <w:rFonts w:ascii="Arial" w:hAnsi="Arial"/>
+                <w:sz w:val="24"/>
+              </w:rPr>
+              <w:t>Unity</w:t>
+            </w:r>
+            <w:proofErr w:type="spellEnd"/>
+            <w:r>
+              <w:rPr>
+                <w:rFonts w:ascii="Arial" w:hAnsi="Arial"/>
+                <w:sz w:val="24"/>
+              </w:rPr>
+              <w:t xml:space="preserve"> i amb C# com a llenguatge de </w:t>
+            </w:r>
+            <w:proofErr w:type="spellStart"/>
+            <w:r>
+              <w:rPr>
+                <w:rFonts w:ascii="Arial" w:hAnsi="Arial"/>
+                <w:sz w:val="24"/>
+              </w:rPr>
+              <w:t>Scripting</w:t>
+            </w:r>
+            <w:proofErr w:type="spellEnd"/>
+            <w:r>
+              <w:rPr>
+                <w:rFonts w:ascii="Arial" w:hAnsi="Arial"/>
+                <w:sz w:val="24"/>
+              </w:rPr>
+              <w:t xml:space="preserve">. És farà servir una estètica flat i serà animada amb algun software especialitzat en animació 2d amb </w:t>
+            </w:r>
+            <w:proofErr w:type="spellStart"/>
+            <w:r>
+              <w:rPr>
+                <w:rFonts w:ascii="Arial" w:hAnsi="Arial"/>
+                <w:sz w:val="24"/>
+              </w:rPr>
+              <w:t>ósos</w:t>
+            </w:r>
+            <w:proofErr w:type="spellEnd"/>
+            <w:r>
+              <w:rPr>
+                <w:rFonts w:ascii="Arial" w:hAnsi="Arial"/>
+                <w:sz w:val="24"/>
+              </w:rPr>
+              <w:t xml:space="preserve">, com per exemple </w:t>
+            </w:r>
+            <w:proofErr w:type="spellStart"/>
+            <w:r>
+              <w:rPr>
+                <w:rFonts w:ascii="Arial" w:hAnsi="Arial"/>
+                <w:sz w:val="24"/>
+              </w:rPr>
+              <w:t>Spine</w:t>
+            </w:r>
+            <w:proofErr w:type="spellEnd"/>
+            <w:r>
+              <w:rPr>
+                <w:rFonts w:ascii="Arial" w:hAnsi="Arial"/>
+                <w:sz w:val="24"/>
+              </w:rPr>
+              <w:t xml:space="preserve"> o </w:t>
+            </w:r>
+            <w:proofErr w:type="spellStart"/>
+            <w:r>
+              <w:rPr>
+                <w:rFonts w:ascii="Arial" w:hAnsi="Arial"/>
+                <w:sz w:val="24"/>
+              </w:rPr>
+              <w:t>Dragon</w:t>
+            </w:r>
+            <w:proofErr w:type="spellEnd"/>
+            <w:r>
+              <w:rPr>
+                <w:rFonts w:ascii="Arial" w:hAnsi="Arial"/>
+                <w:sz w:val="24"/>
+              </w:rPr>
+              <w:t xml:space="preserve"> Bones. A més, es faran servir llibreries i </w:t>
+            </w:r>
+            <w:proofErr w:type="spellStart"/>
+            <w:r>
+              <w:rPr>
+                <w:rFonts w:ascii="Arial" w:hAnsi="Arial"/>
+                <w:sz w:val="24"/>
+              </w:rPr>
+              <w:t>plugins</w:t>
+            </w:r>
+            <w:proofErr w:type="spellEnd"/>
+            <w:r>
+              <w:rPr>
+                <w:rFonts w:ascii="Arial" w:hAnsi="Arial"/>
+                <w:sz w:val="24"/>
+              </w:rPr>
+              <w:t xml:space="preserve"> propis del desenvolupament en </w:t>
+            </w:r>
+            <w:proofErr w:type="spellStart"/>
+            <w:r>
+              <w:rPr>
+                <w:rFonts w:ascii="Arial" w:hAnsi="Arial"/>
+                <w:sz w:val="24"/>
+              </w:rPr>
+              <w:t>Unity</w:t>
+            </w:r>
+            <w:proofErr w:type="spellEnd"/>
+            <w:r>
+              <w:rPr>
+                <w:rFonts w:ascii="Arial" w:hAnsi="Arial"/>
+                <w:sz w:val="24"/>
+              </w:rPr>
+              <w:t xml:space="preserve">.  Farem servir la metodologia </w:t>
+            </w:r>
+            <w:proofErr w:type="spellStart"/>
+            <w:r>
+              <w:rPr>
+                <w:rFonts w:ascii="Arial" w:hAnsi="Arial"/>
+                <w:sz w:val="24"/>
+              </w:rPr>
+              <w:t>Kanban</w:t>
+            </w:r>
+            <w:proofErr w:type="spellEnd"/>
+            <w:r>
+              <w:rPr>
+                <w:rFonts w:ascii="Arial" w:hAnsi="Arial"/>
+                <w:sz w:val="24"/>
+              </w:rPr>
+              <w:t xml:space="preserve">. Farem ús de GitHub com a </w:t>
+            </w:r>
+            <w:proofErr w:type="spellStart"/>
+            <w:r>
+              <w:rPr>
+                <w:rFonts w:ascii="Arial" w:hAnsi="Arial"/>
+                <w:sz w:val="24"/>
+              </w:rPr>
+              <w:t>repositori</w:t>
+            </w:r>
+            <w:proofErr w:type="spellEnd"/>
+            <w:r>
+              <w:rPr>
+                <w:rFonts w:ascii="Arial" w:hAnsi="Arial"/>
+                <w:sz w:val="24"/>
+              </w:rPr>
+              <w:t xml:space="preserve"> extern i com eina de gestió de projectes. Els punts principals del desenvolupament inclouen, però no es limiten, a:</w:t>
+            </w:r>
+          </w:p>
+          <w:p>
+            <w:pPr>
+              <w:pStyle w:val="Textosinformato"/>
+              <w:ind w:left="709"/>
+              <w:rPr>
+                <w:rFonts w:ascii="Arial" w:hAnsi="Arial"/>
+                <w:sz w:val="24"/>
+              </w:rPr>
+            </w:pPr>
+            <w:r>
+              <w:rPr>
+                <w:rFonts w:ascii="Arial" w:hAnsi="Arial"/>
+                <w:sz w:val="24"/>
+              </w:rPr>
+              <w:t xml:space="preserve">• Aprendre a utilitzar </w:t>
+            </w:r>
+            <w:proofErr w:type="spellStart"/>
+            <w:r>
+              <w:rPr>
+                <w:rFonts w:ascii="Arial" w:hAnsi="Arial"/>
+                <w:sz w:val="24"/>
+              </w:rPr>
+              <w:t>Unity</w:t>
+            </w:r>
+            <w:proofErr w:type="spellEnd"/>
+            <w:r>
+              <w:rPr>
+                <w:rFonts w:ascii="Arial" w:hAnsi="Arial"/>
+                <w:sz w:val="24"/>
+              </w:rPr>
+              <w:t xml:space="preserve"> i els diferents paquets dels quals farem ús.</w:t>
+            </w:r>
+          </w:p>
+          <w:p>
+            <w:pPr>
+              <w:pStyle w:val="Textosinformato"/>
+              <w:ind w:left="709"/>
+              <w:rPr>
+                <w:rFonts w:ascii="Arial" w:hAnsi="Arial"/>
+                <w:sz w:val="24"/>
+              </w:rPr>
+            </w:pPr>
+            <w:r>
+              <w:rPr>
+                <w:rFonts w:ascii="Arial" w:hAnsi="Arial"/>
+                <w:sz w:val="24"/>
+              </w:rPr>
+              <w:t>• Estudiar una de les eines d'animació 2D.</w:t>
+            </w:r>
+          </w:p>
+          <w:p>
+            <w:pPr>
+              <w:pStyle w:val="Textosinformato"/>
+              <w:ind w:left="709"/>
+              <w:rPr>
+                <w:rFonts w:ascii="Arial" w:hAnsi="Arial"/>
+                <w:sz w:val="24"/>
+              </w:rPr>
+            </w:pPr>
+            <w:r>
+              <w:rPr>
+                <w:rFonts w:ascii="Arial" w:hAnsi="Arial"/>
+                <w:sz w:val="24"/>
+              </w:rPr>
+              <w:t>• Formar-nos en el llenguatge C#.</w:t>
+            </w:r>
+          </w:p>
+          <w:p>
+            <w:pPr>
+              <w:pStyle w:val="Textosinformato"/>
+              <w:ind w:left="709"/>
+              <w:rPr>
+                <w:rFonts w:ascii="Arial" w:hAnsi="Arial"/>
+                <w:sz w:val="24"/>
+              </w:rPr>
+            </w:pPr>
+            <w:r>
+              <w:rPr>
+                <w:rFonts w:ascii="Arial" w:hAnsi="Arial"/>
+                <w:sz w:val="24"/>
+              </w:rPr>
+              <w:t>• Disseny i implementació de les mecàniques bàsiques del videojoc</w:t>
+            </w:r>
+          </w:p>
+          <w:p>
+            <w:pPr>
+              <w:pStyle w:val="Textosinformato"/>
+              <w:ind w:left="709"/>
+              <w:rPr>
+                <w:rFonts w:ascii="Arial" w:hAnsi="Arial"/>
+                <w:sz w:val="24"/>
+              </w:rPr>
+            </w:pPr>
+            <w:r>
+              <w:rPr>
+                <w:rFonts w:ascii="Arial" w:hAnsi="Arial"/>
+                <w:sz w:val="24"/>
+              </w:rPr>
+              <w:t>• Implementació de les diferents escenes que compondran el món.</w:t>
+            </w:r>
+          </w:p>
+          <w:p>
+            <w:pPr>
+              <w:pStyle w:val="Textosinformato"/>
+              <w:ind w:left="709"/>
+              <w:rPr>
+                <w:rFonts w:ascii="Arial" w:hAnsi="Arial"/>
+                <w:sz w:val="24"/>
+              </w:rPr>
+            </w:pPr>
+            <w:r>
+              <w:rPr>
+                <w:rFonts w:ascii="Arial" w:hAnsi="Arial"/>
+                <w:sz w:val="24"/>
+              </w:rPr>
+              <w:t xml:space="preserve">• Aplicació d'intel·ligència </w:t>
+            </w:r>
+            <w:r>
+              <w:rPr>
+                <w:rFonts w:ascii="Arial" w:hAnsi="Arial"/>
+                <w:sz w:val="24"/>
+                <w:u w:val="single"/>
+              </w:rPr>
+              <w:t>artificial</w:t>
+            </w:r>
+            <w:r>
+              <w:rPr>
+                <w:rFonts w:ascii="Arial" w:hAnsi="Arial"/>
+                <w:sz w:val="24"/>
+              </w:rPr>
+              <w:t xml:space="preserve"> en els NPC amb </w:t>
+            </w:r>
+            <w:proofErr w:type="spellStart"/>
+            <w:r>
+              <w:rPr>
+                <w:rFonts w:ascii="Arial" w:hAnsi="Arial"/>
+                <w:sz w:val="24"/>
+              </w:rPr>
+              <w:t>Unity</w:t>
+            </w:r>
+            <w:proofErr w:type="spellEnd"/>
+            <w:r>
+              <w:rPr>
+                <w:rFonts w:ascii="Arial" w:hAnsi="Arial"/>
+                <w:sz w:val="24"/>
+              </w:rPr>
+              <w:t xml:space="preserve">. Per això s’estudiaran diferents </w:t>
+            </w:r>
+            <w:proofErr w:type="spellStart"/>
+            <w:r>
+              <w:rPr>
+                <w:rFonts w:ascii="Arial" w:hAnsi="Arial"/>
+                <w:sz w:val="24"/>
+              </w:rPr>
+              <w:t>possibilitatsm</w:t>
+            </w:r>
+            <w:proofErr w:type="spellEnd"/>
+            <w:r>
+              <w:rPr>
+                <w:rFonts w:ascii="Arial" w:hAnsi="Arial"/>
+                <w:sz w:val="24"/>
+              </w:rPr>
+              <w:t xml:space="preserve">, incloent-hi les Màquies d’Estats Finits, els Arbres de </w:t>
+            </w:r>
+            <w:proofErr w:type="spellStart"/>
+            <w:r>
+              <w:rPr>
+                <w:rFonts w:ascii="Arial" w:hAnsi="Arial"/>
+                <w:sz w:val="24"/>
+              </w:rPr>
+              <w:t>Desició</w:t>
+            </w:r>
+            <w:proofErr w:type="spellEnd"/>
+            <w:r>
+              <w:rPr>
+                <w:rFonts w:ascii="Arial" w:hAnsi="Arial"/>
+                <w:sz w:val="24"/>
+              </w:rPr>
+              <w:t xml:space="preserve">, i, si es pot, l’ús d’agents amb </w:t>
+            </w:r>
+            <w:proofErr w:type="spellStart"/>
+            <w:r>
+              <w:rPr>
+                <w:rFonts w:ascii="Arial" w:hAnsi="Arial"/>
+                <w:sz w:val="24"/>
+              </w:rPr>
+              <w:t>Unity</w:t>
+            </w:r>
+            <w:proofErr w:type="spellEnd"/>
+            <w:r>
+              <w:rPr>
+                <w:rFonts w:ascii="Arial" w:hAnsi="Arial"/>
+                <w:sz w:val="24"/>
+              </w:rPr>
+              <w:t xml:space="preserve"> </w:t>
+            </w:r>
+            <w:proofErr w:type="spellStart"/>
+            <w:r>
+              <w:rPr>
+                <w:rFonts w:ascii="Arial" w:hAnsi="Arial"/>
+                <w:sz w:val="24"/>
+              </w:rPr>
+              <w:t>MLAgents</w:t>
+            </w:r>
+            <w:proofErr w:type="spellEnd"/>
+          </w:p>
+          <w:p>
+            <w:pPr>
+              <w:pStyle w:val="Textosinformato"/>
+              <w:ind w:left="709"/>
+              <w:rPr>
+                <w:rFonts w:ascii="Arial" w:hAnsi="Arial"/>
+                <w:sz w:val="24"/>
+              </w:rPr>
+            </w:pPr>
+            <w:r>
+              <w:rPr>
+                <w:rFonts w:ascii="Arial" w:hAnsi="Arial"/>
+                <w:sz w:val="24"/>
+              </w:rPr>
+              <w:t>• Revisió i finalització de la documentació desenvolupada al llarg de tot el projecte.</w:t>
+            </w:r>
+          </w:p>
+          <w:p>
+            <w:pPr>
+              <w:pStyle w:val="Textosinformato"/>
+              <w:jc w:val="both"/>
+              <w:rPr>
+                <w:rFonts w:ascii="Arial" w:hAnsi="Arial"/>
+                <w:sz w:val="24"/>
+              </w:rPr>
+            </w:pPr>
+            <w:r>
+              <w:rPr>
+                <w:rFonts w:ascii="Arial" w:hAnsi="Arial"/>
+                <w:b/>
+                <w:bCs/>
+                <w:sz w:val="24"/>
+              </w:rPr>
+              <w:t xml:space="preserve">Equip: </w:t>
+            </w:r>
+            <w:r>
+              <w:rPr>
+                <w:rFonts w:ascii="Arial" w:hAnsi="Arial"/>
+                <w:sz w:val="24"/>
+              </w:rPr>
+              <w:t xml:space="preserve">Aquest treball el faré conjuntament amb </w:t>
+            </w:r>
+            <w:r>
+              <w:rPr>
+                <w:rFonts w:ascii="Arial" w:hAnsi="Arial"/>
+                <w:sz w:val="24"/>
+              </w:rPr>
+              <w:t>Judit Quintana Massana</w:t>
+            </w:r>
+            <w:r>
+              <w:rPr>
+                <w:rFonts w:ascii="Arial" w:hAnsi="Arial"/>
+                <w:sz w:val="24"/>
+              </w:rPr>
+              <w:t>.</w:t>
+            </w:r>
           </w:p>
         </w:tc>
       </w:tr>
@@ -823,7 +1303,7 @@
     <w:p>
       <w:pPr>
         <w:sectPr>
-          <w:footerReference w:type="default" r:id="rId9"/>
+          <w:footerReference w:type="default" r:id="rId8"/>
           <w:type w:val="continuous"/>
           <w:pgSz w:w="11906" w:h="16838"/>
           <w:pgMar w:top="1021" w:right="1133" w:bottom="851" w:left="1151" w:header="0" w:footer="869" w:gutter="0"/>
@@ -901,49 +1381,49 @@
               </w:rPr>
               <w:t>El full de TFG és revisat en la comissió:</w:t>
             </w:r>
-            <w:r>
+          </w:p>
+          <w:p>
+            <w:pPr>
+              <w:pStyle w:val="Textosinformato"/>
               <w:rPr>
                 <w:rFonts w:ascii="Arial" w:hAnsi="Arial"/>
                 <w:sz w:val="28"/>
               </w:rPr>
-              <w:t xml:space="preserve"> </w:t>
-            </w:r>
-          </w:p>
-          <w:p>
-            <w:pPr>
-              <w:pStyle w:val="Textosinformato"/>
+            </w:pPr>
+            <w:r>
               <w:rPr>
                 <w:rFonts w:ascii="Arial" w:hAnsi="Arial"/>
                 <w:sz w:val="28"/>
               </w:rPr>
-            </w:pPr>
+              <w:t>Convocatòria prevista de presentació</w:t>
+            </w:r>
             <w:r>
               <w:rPr>
                 <w:rFonts w:ascii="Arial" w:hAnsi="Arial"/>
                 <w:sz w:val="28"/>
               </w:rPr>
-              <w:t>Convocatòria prevista de presentació</w:t>
+              <w:t xml:space="preserve"> del </w:t>
             </w:r>
             <w:r>
               <w:rPr>
                 <w:rFonts w:ascii="Arial" w:hAnsi="Arial"/>
                 <w:sz w:val="28"/>
               </w:rPr>
-              <w:t xml:space="preserve"> del </w:t>
+              <w:t>treball</w:t>
             </w:r>
             <w:r>
               <w:rPr>
                 <w:rFonts w:ascii="Arial" w:hAnsi="Arial"/>
                 <w:sz w:val="28"/>
               </w:rPr>
-              <w:t>treball</w:t>
+              <w:t>:</w:t>
             </w:r>
             <w:r>
               <w:rPr>
                 <w:rFonts w:ascii="Arial" w:hAnsi="Arial"/>
                 <w:sz w:val="28"/>
               </w:rPr>
-              <w:t>:</w:t>
+              <w:t xml:space="preserve"> Juny</w:t>
             </w:r>
           </w:p>
           <w:p>
@@ -1042,86 +1522,23 @@
             <w:r>
               <w:rPr>
                 <w:rFonts w:ascii="Arial" w:hAnsi="Arial"/>
-                <w:sz w:val="24"/>
-              </w:rPr>
-              <w:fldChar w:fldCharType="begin">
-                <w:ffData>
-                  <w:name w:val="Texto13"/>
-                  <w:enabled/>
-                  <w:calcOnExit w:val="0"/>
-                  <w:textInput/>
-                </w:ffData>
-              </w:fldChar>
-            </w:r>
-            <w:bookmarkStart w:id="0" w:name="Texto13"/>
-            <w:r>
-              <w:rPr>
-                <w:rFonts w:ascii="Arial" w:hAnsi="Arial"/>
-                <w:sz w:val="24"/>
-              </w:rPr>
-              <w:instrText xml:space="preserve"> FORMTEXT </w:instrText>
-            </w:r>
-            <w:r>
-              <w:rPr>
-                <w:rFonts w:ascii="Arial" w:hAnsi="Arial"/>
-                <w:sz w:val="24"/>
-              </w:rPr>
-            </w:r>
-            <w:r>
-              <w:rPr>
-                <w:rFonts w:ascii="Arial" w:hAnsi="Arial"/>
-                <w:sz w:val="24"/>
-              </w:rPr>
-              <w:fldChar w:fldCharType="separate"/>
-            </w:r>
-            <w:r>
-              <w:rPr>
-                <w:rFonts w:ascii="Arial" w:hAnsi="Arial"/>
-                <w:noProof/>
-                <w:sz w:val="24"/>
-              </w:rPr>
-              <w:t> </w:t>
-            </w:r>
-            <w:r>
-              <w:rPr>
-                <w:rFonts w:ascii="Arial" w:hAnsi="Arial"/>
-                <w:noProof/>
-                <w:sz w:val="24"/>
-              </w:rPr>
-              <w:t> </w:t>
-            </w:r>
-            <w:r>
-              <w:rPr>
-                <w:rFonts w:ascii="Arial" w:hAnsi="Arial"/>
-                <w:noProof/>
-                <w:sz w:val="24"/>
-              </w:rPr>
-              <w:t> </w:t>
-            </w:r>
-            <w:r>
-              <w:rPr>
-                <w:rFonts w:ascii="Arial" w:hAnsi="Arial"/>
-                <w:noProof/>
-                <w:sz w:val="24"/>
-              </w:rPr>
-              <w:t> </w:t>
-            </w:r>
-            <w:r>
-              <w:rPr>
-                <w:rFonts w:ascii="Arial" w:hAnsi="Arial"/>
-                <w:noProof/>
-                <w:sz w:val="24"/>
-              </w:rPr>
-              <w:t> </w:t>
-            </w:r>
-            <w:r>
-              <w:rPr>
-                <w:rFonts w:ascii="Arial" w:hAnsi="Arial"/>
-                <w:sz w:val="24"/>
-              </w:rPr>
-              <w:fldChar w:fldCharType="end"/>
-            </w:r>
-            <w:bookmarkEnd w:id="0"/>
+                <w:bCs/>
+                <w:sz w:val="22"/>
+                <w:szCs w:val="28"/>
+              </w:rPr>
+              <w:t xml:space="preserve">Gustavo </w:t>
+            </w:r>
+            <w:proofErr w:type="spellStart"/>
+            <w:r>
+              <w:rPr>
+                <w:rFonts w:ascii="Arial" w:hAnsi="Arial"/>
+                <w:bCs/>
+                <w:sz w:val="22"/>
+                <w:szCs w:val="28"/>
+              </w:rPr>
+              <w:t>Patow</w:t>
+            </w:r>
+            <w:proofErr w:type="spellEnd"/>
           </w:p>
           <w:p>
             <w:pPr>
@@ -1131,109 +1548,69 @@
                 <w:sz w:val="28"/>
               </w:rPr>
             </w:pPr>
+            <w:proofErr w:type="spellStart"/>
             <w:r>
               <w:rPr>
                 <w:rFonts w:ascii="Arial" w:hAnsi="Arial"/>
                 <w:sz w:val="28"/>
               </w:rPr>
-              <w:t xml:space="preserve">Dept:       </w:t>
-            </w:r>
-          </w:p>
-          <w:p>
-            <w:pPr>
-              <w:pStyle w:val="Textosinformato"/>
+              <w:t>Dept</w:t>
+            </w:r>
+            <w:proofErr w:type="spellEnd"/>
+            <w:r>
               <w:rPr>
                 <w:rFonts w:ascii="Arial" w:hAnsi="Arial"/>
                 <w:sz w:val="28"/>
               </w:rPr>
-            </w:pPr>
+              <w:t>:</w:t>
+            </w:r>
             <w:r>
               <w:rPr>
                 <w:rFonts w:ascii="Arial" w:hAnsi="Arial"/>
                 <w:sz w:val="28"/>
               </w:rPr>
+              <w:t xml:space="preserve"> </w:t>
+            </w:r>
+            <w:r>
+              <w:rPr>
+                <w:rFonts w:ascii="Arial" w:hAnsi="Arial"/>
+                <w:sz w:val="22"/>
+                <w:szCs w:val="16"/>
+              </w:rPr>
+              <w:t>I</w:t>
+            </w:r>
+            <w:r>
+              <w:rPr>
+                <w:rFonts w:ascii="Arial" w:hAnsi="Arial"/>
+                <w:sz w:val="22"/>
+                <w:szCs w:val="16"/>
+              </w:rPr>
+              <w:t>nformàtica, matemàtica aplicada i estadística</w:t>
+            </w:r>
+          </w:p>
+          <w:p>
+            <w:pPr>
+              <w:pStyle w:val="Textosinformato"/>
+              <w:rPr>
+                <w:rFonts w:ascii="Arial" w:hAnsi="Arial"/>
+                <w:sz w:val="24"/>
+                <w:szCs w:val="18"/>
+              </w:rPr>
+            </w:pPr>
+            <w:r>
+              <w:rPr>
+                <w:rFonts w:ascii="Arial" w:hAnsi="Arial"/>
+                <w:sz w:val="28"/>
+              </w:rPr>
               <w:t xml:space="preserve">Àrea: </w:t>
             </w:r>
             <w:r>
               <w:rPr>
                 <w:rFonts w:ascii="Arial" w:hAnsi="Arial"/>
-                <w:sz w:val="24"/>
-              </w:rPr>
-              <w:fldChar w:fldCharType="begin">
-                <w:ffData>
-                  <w:name w:val="Texto11"/>
-                  <w:enabled/>
-                  <w:calcOnExit w:val="0"/>
-                  <w:textInput/>
-                </w:ffData>
-              </w:fldChar>
-            </w:r>
-            <w:r>
-              <w:rPr>
-                <w:rFonts w:ascii="Arial" w:hAnsi="Arial"/>
-                <w:sz w:val="24"/>
-              </w:rPr>
-              <w:instrText xml:space="preserve"> FORMTEXT </w:instrText>
-            </w:r>
-            <w:r>
-              <w:rPr>
-                <w:rFonts w:ascii="Arial" w:hAnsi="Arial"/>
-                <w:sz w:val="24"/>
-              </w:rPr>
-            </w:r>
-            <w:r>
-              <w:rPr>
-                <w:rFonts w:ascii="Arial" w:hAnsi="Arial"/>
-                <w:sz w:val="24"/>
-              </w:rPr>
-              <w:fldChar w:fldCharType="separate"/>
-            </w:r>
-            <w:r>
-              <w:rPr>
-                <w:rFonts w:ascii="Arial" w:hAnsi="Arial"/>
-                <w:noProof/>
-                <w:sz w:val="24"/>
-              </w:rPr>
-              <w:t> </w:t>
-            </w:r>
-            <w:r>
-              <w:rPr>
-                <w:rFonts w:ascii="Arial" w:hAnsi="Arial"/>
-                <w:noProof/>
-                <w:sz w:val="24"/>
-              </w:rPr>
-              <w:t> </w:t>
-            </w:r>
-            <w:r>
-              <w:rPr>
-                <w:rFonts w:ascii="Arial" w:hAnsi="Arial"/>
-                <w:noProof/>
-                <w:sz w:val="24"/>
-              </w:rPr>
-              <w:t> </w:t>
-            </w:r>
-            <w:r>
-              <w:rPr>
-                <w:rFonts w:ascii="Arial" w:hAnsi="Arial"/>
-                <w:noProof/>
-                <w:sz w:val="24"/>
-              </w:rPr>
-              <w:t> </w:t>
-            </w:r>
-            <w:r>
-              <w:rPr>
-                <w:rFonts w:ascii="Arial" w:hAnsi="Arial"/>
-                <w:noProof/>
-                <w:sz w:val="24"/>
-              </w:rPr>
-              <w:t> </w:t>
-            </w:r>
-            <w:r>
-              <w:rPr>
-                <w:rFonts w:ascii="Arial" w:hAnsi="Arial"/>
-                <w:sz w:val="24"/>
-              </w:rPr>
-              <w:fldChar w:fldCharType="end"/>
+                <w:sz w:val="22"/>
+                <w:szCs w:val="16"/>
+              </w:rPr>
+              <w:t>Llenguatges i sistemes informàtics</w:t>
             </w:r>
           </w:p>
           <w:p>
@@ -1245,97 +1622,37 @@
                 <w:rFonts w:ascii="Arial" w:hAnsi="Arial"/>
                 <w:sz w:val="28"/>
               </w:rPr>
-              <w:t xml:space="preserve">Tel: </w:t>
-            </w:r>
-            <w:r>
-              <w:rPr>
-                <w:rFonts w:ascii="Arial" w:hAnsi="Arial"/>
-                <w:sz w:val="24"/>
-              </w:rPr>
-              <w:fldChar w:fldCharType="begin">
-                <w:ffData>
-                  <w:name w:val="Texto11"/>
-                  <w:enabled/>
-                  <w:calcOnExit w:val="0"/>
-                  <w:textInput/>
-                </w:ffData>
-              </w:fldChar>
-            </w:r>
-            <w:bookmarkStart w:id="1" w:name="Texto11"/>
-            <w:r>
-              <w:rPr>
-                <w:rFonts w:ascii="Arial" w:hAnsi="Arial"/>
-                <w:sz w:val="24"/>
-              </w:rPr>
-              <w:instrText xml:space="preserve"> FORMTEXT </w:instrText>
-            </w:r>
-            <w:r>
-              <w:rPr>
-                <w:rFonts w:ascii="Arial" w:hAnsi="Arial"/>
-                <w:sz w:val="24"/>
-              </w:rPr>
-            </w:r>
-            <w:r>
-              <w:rPr>
-                <w:rFonts w:ascii="Arial" w:hAnsi="Arial"/>
-                <w:sz w:val="24"/>
-              </w:rPr>
-              <w:fldChar w:fldCharType="separate"/>
-            </w:r>
-            <w:r>
-              <w:rPr>
-                <w:rFonts w:ascii="Arial" w:hAnsi="Arial"/>
-                <w:noProof/>
-                <w:sz w:val="24"/>
-              </w:rPr>
-              <w:t> </w:t>
-            </w:r>
-            <w:r>
-              <w:rPr>
-                <w:rFonts w:ascii="Arial" w:hAnsi="Arial"/>
-                <w:noProof/>
-                <w:sz w:val="24"/>
-              </w:rPr>
-              <w:t> </w:t>
-            </w:r>
-            <w:r>
-              <w:rPr>
-                <w:rFonts w:ascii="Arial" w:hAnsi="Arial"/>
-                <w:noProof/>
-                <w:sz w:val="24"/>
-              </w:rPr>
-              <w:t> </w:t>
-            </w:r>
-            <w:r>
-              <w:rPr>
-                <w:rFonts w:ascii="Arial" w:hAnsi="Arial"/>
-                <w:noProof/>
-                <w:sz w:val="24"/>
-              </w:rPr>
-              <w:t> </w:t>
-            </w:r>
-            <w:r>
-              <w:rPr>
-                <w:rFonts w:ascii="Arial" w:hAnsi="Arial"/>
-                <w:noProof/>
-                <w:sz w:val="24"/>
-              </w:rPr>
-              <w:t> </w:t>
-            </w:r>
-            <w:r>
-              <w:rPr>
-                <w:rFonts w:ascii="Arial" w:hAnsi="Arial"/>
-                <w:sz w:val="24"/>
-              </w:rPr>
-              <w:fldChar w:fldCharType="end"/>
-            </w:r>
-            <w:bookmarkEnd w:id="1"/>
+              <w:t>Tel:</w:t>
+            </w:r>
+            <w:r>
+              <w:rPr>
+                <w:rFonts w:ascii="Arial" w:hAnsi="Arial"/>
+                <w:sz w:val="24"/>
+              </w:rPr>
+              <w:t xml:space="preserve"> </w:t>
+            </w:r>
+            <w:r>
+              <w:rPr>
+                <w:rFonts w:ascii="Arial" w:hAnsi="Arial" w:cs="Arial"/>
+                <w:sz w:val="22"/>
+                <w:szCs w:val="22"/>
+              </w:rPr>
+              <w:t>618511065</w:t>
+            </w:r>
+            <w:r>
+              <w:rPr>
+                <w:rFonts w:ascii="Arial" w:hAnsi="Arial" w:cs="Arial"/>
+                <w:sz w:val="32"/>
+                <w:szCs w:val="22"/>
+              </w:rPr>
+              <w:t xml:space="preserve"> </w:t>
+            </w:r>
             <w:r>
               <w:rPr>
                 <w:rFonts w:ascii="Arial" w:hAnsi="Arial"/>
                 <w:sz w:val="28"/>
               </w:rPr>
-              <w:t xml:space="preserve">  </w:t>
+              <w:t xml:space="preserve"> </w:t>
             </w:r>
             <w:r>
               <w:rPr>
@@ -1348,99 +1665,10 @@
             <w:r>
               <w:rPr>
                 <w:rFonts w:ascii="Arial" w:hAnsi="Arial"/>
-                <w:sz w:val="24"/>
-              </w:rPr>
-              <w:fldChar w:fldCharType="begin">
-                <w:ffData>
-                  <w:name w:val="Texto12"/>
-                  <w:enabled/>
-                  <w:calcOnExit w:val="0"/>
-                  <w:textInput/>
-                </w:ffData>
-              </w:fldChar>
-            </w:r>
-            <w:bookmarkStart w:id="2" w:name="Texto12"/>
-            <w:r>
-              <w:rPr>
-                <w:rFonts w:ascii="Arial" w:hAnsi="Arial"/>
-                <w:sz w:val="24"/>
-              </w:rPr>
-              <w:instrText xml:space="preserve"> FORMTEXT </w:instrText>
-            </w:r>
-            <w:r>
-              <w:rPr>
-                <w:rFonts w:ascii="Arial" w:hAnsi="Arial"/>
-                <w:sz w:val="24"/>
-              </w:rPr>
-            </w:r>
-            <w:r>
-              <w:rPr>
-                <w:rFonts w:ascii="Arial" w:hAnsi="Arial"/>
-                <w:sz w:val="24"/>
-              </w:rPr>
-              <w:fldChar w:fldCharType="separate"/>
-            </w:r>
-            <w:r>
-              <w:rPr>
-                <w:rFonts w:ascii="Arial" w:hAnsi="Arial"/>
-                <w:noProof/>
-                <w:sz w:val="24"/>
-              </w:rPr>
-              <w:t> </w:t>
-            </w:r>
-            <w:r>
-              <w:rPr>
-                <w:rFonts w:ascii="Arial" w:hAnsi="Arial"/>
-                <w:noProof/>
-                <w:sz w:val="24"/>
-              </w:rPr>
-              <w:t> </w:t>
-            </w:r>
-            <w:r>
-              <w:rPr>
-                <w:rFonts w:ascii="Arial" w:hAnsi="Arial"/>
-                <w:noProof/>
-                <w:sz w:val="24"/>
-              </w:rPr>
-              <w:t> </w:t>
-            </w:r>
-            <w:r>
-              <w:rPr>
-                <w:rFonts w:ascii="Arial" w:hAnsi="Arial"/>
-                <w:noProof/>
-                <w:sz w:val="24"/>
-              </w:rPr>
-              <w:t> </w:t>
-            </w:r>
-            <w:r>
-              <w:rPr>
-                <w:rFonts w:ascii="Arial" w:hAnsi="Arial"/>
-                <w:noProof/>
-                <w:sz w:val="24"/>
-              </w:rPr>
-              <w:t> </w:t>
-            </w:r>
-            <w:r>
-              <w:rPr>
-                <w:rFonts w:ascii="Arial" w:hAnsi="Arial"/>
-                <w:sz w:val="24"/>
-              </w:rPr>
-              <w:fldChar w:fldCharType="end"/>
-            </w:r>
-            <w:bookmarkEnd w:id="2"/>
-            <w:r>
-              <w:rPr>
-                <w:rFonts w:ascii="Arial" w:hAnsi="Arial"/>
-                <w:sz w:val="28"/>
-              </w:rPr>
-              <w:t xml:space="preserve"> </w:t>
-            </w:r>
-            <w:r>
-              <w:rPr>
-                <w:rFonts w:ascii="Arial" w:hAnsi="Arial"/>
-                <w:sz w:val="28"/>
-              </w:rPr>
-              <w:tab/>
+                <w:sz w:val="22"/>
+                <w:szCs w:val="16"/>
+              </w:rPr>
+              <w:t>gustavo.patow@udg.edu</w:t>
             </w:r>
           </w:p>
         </w:tc>
@@ -1477,6 +1705,13 @@
                 <w:sz w:val="16"/>
               </w:rPr>
             </w:pPr>
+            <w:r>
+              <w:rPr>
+                <w:rFonts w:ascii="Arial" w:hAnsi="Arial"/>
+                <w:sz w:val="24"/>
+              </w:rPr>
+              <w:t>25/01/2022</w:t>
+            </w:r>
           </w:p>
         </w:tc>
       </w:tr>
@@ -1489,518 +1724,6 @@
         </w:rPr>
       </w:pPr>
     </w:p>
-    <w:tbl>
-      <w:tblPr>
-        <w:tblW w:w="0" w:type="auto"/>
-        <w:tblBorders>
-          <w:top w:val="single" w:sz="18" w:space="0" w:color="auto"/>
-          <w:left w:val="single" w:sz="18" w:space="0" w:color="auto"/>
-          <w:bottom w:val="single" w:sz="18" w:space="0" w:color="auto"/>
-          <w:right w:val="single" w:sz="18" w:space="0" w:color="auto"/>
-          <w:insideH w:val="single" w:sz="4" w:space="0" w:color="auto"/>
-          <w:insideV w:val="single" w:sz="4" w:space="0" w:color="auto"/>
-        </w:tblBorders>
-        <w:tblLayout w:type="fixed"/>
-        <w:tblCellMar>
-          <w:left w:w="70" w:type="dxa"/>
-          <w:right w:w="70" w:type="dxa"/>
-        </w:tblCellMar>
-        <w:tblLook w:val="0000" w:firstRow="0" w:lastRow="0" w:firstColumn="0" w:lastColumn="0" w:noHBand="0" w:noVBand="0"/>
-      </w:tblPr>
-      <w:tblGrid>
-        <w:gridCol w:w="7867"/>
-        <w:gridCol w:w="1877"/>
-      </w:tblGrid>
-      <w:tr>
-        <w:tc>
-          <w:tcPr>
-            <w:tcW w:w="7867" w:type="dxa"/>
-          </w:tcPr>
-          <w:p>
-            <w:pPr>
-              <w:pStyle w:val="Textosinformato"/>
-              <w:rPr>
-                <w:rFonts w:ascii="Arial" w:hAnsi="Arial"/>
-                <w:sz w:val="12"/>
-              </w:rPr>
-            </w:pPr>
-            <w:r>
-              <w:rPr>
-                <w:rFonts w:ascii="Arial" w:hAnsi="Arial"/>
-                <w:b/>
-                <w:sz w:val="28"/>
-              </w:rPr>
-              <w:t>TUTOR</w:t>
-            </w:r>
-            <w:r>
-              <w:rPr>
-                <w:rFonts w:ascii="Arial" w:hAnsi="Arial"/>
-                <w:b/>
-                <w:sz w:val="28"/>
-              </w:rPr>
-              <w:t xml:space="preserve"> </w:t>
-            </w:r>
-            <w:r>
-              <w:rPr>
-                <w:rFonts w:ascii="Arial" w:hAnsi="Arial"/>
-                <w:sz w:val="22"/>
-                <w:szCs w:val="24"/>
-              </w:rPr>
-              <w:t>(si extern a l’EPS)</w:t>
-            </w:r>
-            <w:r>
-              <w:rPr>
-                <w:rFonts w:ascii="Arial" w:hAnsi="Arial"/>
-                <w:sz w:val="24"/>
-                <w:szCs w:val="24"/>
-              </w:rPr>
-              <w:t>:</w:t>
-            </w:r>
-            <w:r>
-              <w:rPr>
-                <w:rFonts w:ascii="Arial" w:hAnsi="Arial"/>
-                <w:b/>
-                <w:sz w:val="24"/>
-                <w:szCs w:val="24"/>
-              </w:rPr>
-              <w:t xml:space="preserve"> </w:t>
-            </w:r>
-            <w:r>
-              <w:rPr>
-                <w:rFonts w:ascii="Arial" w:hAnsi="Arial"/>
-                <w:sz w:val="24"/>
-              </w:rPr>
-              <w:fldChar w:fldCharType="begin">
-                <w:ffData>
-                  <w:name w:val="Texto13"/>
-                  <w:enabled/>
-                  <w:calcOnExit w:val="0"/>
-                  <w:textInput/>
-                </w:ffData>
-              </w:fldChar>
-            </w:r>
-            <w:r>
-              <w:rPr>
-                <w:rFonts w:ascii="Arial" w:hAnsi="Arial"/>
-                <w:sz w:val="24"/>
-              </w:rPr>
-              <w:instrText xml:space="preserve"> FORMTEXT </w:instrText>
-            </w:r>
-            <w:r>
-              <w:rPr>
-                <w:rFonts w:ascii="Arial" w:hAnsi="Arial"/>
-                <w:sz w:val="24"/>
-              </w:rPr>
-            </w:r>
-            <w:r>
-              <w:rPr>
-                <w:rFonts w:ascii="Arial" w:hAnsi="Arial"/>
-                <w:sz w:val="24"/>
-              </w:rPr>
-              <w:fldChar w:fldCharType="separate"/>
-            </w:r>
-            <w:r>
-              <w:rPr>
-                <w:rFonts w:ascii="Arial" w:hAnsi="Arial"/>
-                <w:noProof/>
-                <w:sz w:val="24"/>
-              </w:rPr>
-              <w:t> </w:t>
-            </w:r>
-            <w:r>
-              <w:rPr>
-                <w:rFonts w:ascii="Arial" w:hAnsi="Arial"/>
-                <w:noProof/>
-                <w:sz w:val="24"/>
-              </w:rPr>
-              <w:t> </w:t>
-            </w:r>
-            <w:r>
-              <w:rPr>
-                <w:rFonts w:ascii="Arial" w:hAnsi="Arial"/>
-                <w:noProof/>
-                <w:sz w:val="24"/>
-              </w:rPr>
-              <w:t> </w:t>
-            </w:r>
-            <w:r>
-              <w:rPr>
-                <w:rFonts w:ascii="Arial" w:hAnsi="Arial"/>
-                <w:noProof/>
-                <w:sz w:val="24"/>
-              </w:rPr>
-              <w:t> </w:t>
-            </w:r>
-            <w:r>
-              <w:rPr>
-                <w:rFonts w:ascii="Arial" w:hAnsi="Arial"/>
-                <w:noProof/>
-                <w:sz w:val="24"/>
-              </w:rPr>
-              <w:t> </w:t>
-            </w:r>
-            <w:r>
-              <w:rPr>
-                <w:rFonts w:ascii="Arial" w:hAnsi="Arial"/>
-                <w:sz w:val="24"/>
-              </w:rPr>
-              <w:fldChar w:fldCharType="end"/>
-            </w:r>
-          </w:p>
-          <w:p>
-            <w:pPr>
-              <w:pStyle w:val="Textosinformato"/>
-              <w:rPr>
-                <w:rFonts w:ascii="Arial" w:hAnsi="Arial"/>
-                <w:sz w:val="28"/>
-              </w:rPr>
-            </w:pPr>
-            <w:r>
-              <w:rPr>
-                <w:rFonts w:ascii="Arial" w:hAnsi="Arial"/>
-                <w:sz w:val="28"/>
-              </w:rPr>
-              <w:t xml:space="preserve">Dept: </w:t>
-            </w:r>
-          </w:p>
-          <w:p>
-            <w:pPr>
-              <w:pStyle w:val="Textosinformato"/>
-              <w:rPr>
-                <w:rFonts w:ascii="Arial" w:hAnsi="Arial"/>
-                <w:sz w:val="28"/>
-              </w:rPr>
-            </w:pPr>
-            <w:r>
-              <w:rPr>
-                <w:rFonts w:ascii="Arial" w:hAnsi="Arial"/>
-                <w:sz w:val="28"/>
-              </w:rPr>
-              <w:t xml:space="preserve">Àrea: </w:t>
-            </w:r>
-            <w:r>
-              <w:rPr>
-                <w:rFonts w:ascii="Arial" w:hAnsi="Arial"/>
-                <w:sz w:val="24"/>
-              </w:rPr>
-              <w:fldChar w:fldCharType="begin">
-                <w:ffData>
-                  <w:name w:val="Texto11"/>
-                  <w:enabled/>
-                  <w:calcOnExit w:val="0"/>
-                  <w:textInput/>
-                </w:ffData>
-              </w:fldChar>
-            </w:r>
-            <w:r>
-              <w:rPr>
-                <w:rFonts w:ascii="Arial" w:hAnsi="Arial"/>
-                <w:sz w:val="24"/>
-              </w:rPr>
-              <w:instrText xml:space="preserve"> FORMTEXT </w:instrText>
-            </w:r>
-            <w:r>
-              <w:rPr>
-                <w:rFonts w:ascii="Arial" w:hAnsi="Arial"/>
-                <w:sz w:val="24"/>
-              </w:rPr>
-            </w:r>
-            <w:r>
-              <w:rPr>
-                <w:rFonts w:ascii="Arial" w:hAnsi="Arial"/>
-                <w:sz w:val="24"/>
-              </w:rPr>
-              <w:fldChar w:fldCharType="separate"/>
-            </w:r>
-            <w:r>
-              <w:rPr>
-                <w:rFonts w:ascii="Arial" w:hAnsi="Arial"/>
-                <w:noProof/>
-                <w:sz w:val="24"/>
-              </w:rPr>
-              <w:t> </w:t>
-            </w:r>
-            <w:r>
-              <w:rPr>
-                <w:rFonts w:ascii="Arial" w:hAnsi="Arial"/>
-                <w:noProof/>
-                <w:sz w:val="24"/>
-              </w:rPr>
-              <w:t> </w:t>
-            </w:r>
-            <w:r>
-              <w:rPr>
-                <w:rFonts w:ascii="Arial" w:hAnsi="Arial"/>
-                <w:noProof/>
-                <w:sz w:val="24"/>
-              </w:rPr>
-              <w:t> </w:t>
-            </w:r>
-            <w:r>
-              <w:rPr>
-                <w:rFonts w:ascii="Arial" w:hAnsi="Arial"/>
-                <w:noProof/>
-                <w:sz w:val="24"/>
-              </w:rPr>
-              <w:t> </w:t>
-            </w:r>
-            <w:r>
-              <w:rPr>
-                <w:rFonts w:ascii="Arial" w:hAnsi="Arial"/>
-                <w:noProof/>
-                <w:sz w:val="24"/>
-              </w:rPr>
-              <w:t> </w:t>
-            </w:r>
-            <w:r>
-              <w:rPr>
-                <w:rFonts w:ascii="Arial" w:hAnsi="Arial"/>
-                <w:sz w:val="24"/>
-              </w:rPr>
-              <w:fldChar w:fldCharType="end"/>
-            </w:r>
-          </w:p>
-          <w:p>
-            <w:pPr>
-              <w:pStyle w:val="Textosinformato"/>
-            </w:pPr>
-            <w:r>
-              <w:rPr>
-                <w:rFonts w:ascii="Arial" w:hAnsi="Arial"/>
-                <w:sz w:val="28"/>
-              </w:rPr>
-              <w:t xml:space="preserve">Tel: </w:t>
-            </w:r>
-            <w:r>
-              <w:rPr>
-                <w:rFonts w:ascii="Arial" w:hAnsi="Arial"/>
-                <w:sz w:val="24"/>
-              </w:rPr>
-              <w:fldChar w:fldCharType="begin">
-                <w:ffData>
-                  <w:name w:val="Texto11"/>
-                  <w:enabled/>
-                  <w:calcOnExit w:val="0"/>
-                  <w:textInput/>
-                </w:ffData>
-              </w:fldChar>
-            </w:r>
-            <w:r>
-              <w:rPr>
-                <w:rFonts w:ascii="Arial" w:hAnsi="Arial"/>
-                <w:sz w:val="24"/>
-              </w:rPr>
-              <w:instrText xml:space="preserve"> FORMTEXT </w:instrText>
-            </w:r>
-            <w:r>
-              <w:rPr>
-                <w:rFonts w:ascii="Arial" w:hAnsi="Arial"/>
-                <w:sz w:val="24"/>
-              </w:rPr>
-            </w:r>
-            <w:r>
-              <w:rPr>
-                <w:rFonts w:ascii="Arial" w:hAnsi="Arial"/>
-                <w:sz w:val="24"/>
-              </w:rPr>
-              <w:fldChar w:fldCharType="separate"/>
-            </w:r>
-            <w:r>
-              <w:rPr>
-                <w:rFonts w:ascii="Arial" w:hAnsi="Arial"/>
-                <w:noProof/>
-                <w:sz w:val="24"/>
-              </w:rPr>
-              <w:t> </w:t>
-            </w:r>
-            <w:r>
-              <w:rPr>
-                <w:rFonts w:ascii="Arial" w:hAnsi="Arial"/>
-                <w:noProof/>
-                <w:sz w:val="24"/>
-              </w:rPr>
-              <w:t> </w:t>
-            </w:r>
-            <w:r>
-              <w:rPr>
-                <w:rFonts w:ascii="Arial" w:hAnsi="Arial"/>
-                <w:noProof/>
-                <w:sz w:val="24"/>
-              </w:rPr>
-              <w:t> </w:t>
-            </w:r>
-            <w:r>
-              <w:rPr>
-                <w:rFonts w:ascii="Arial" w:hAnsi="Arial"/>
-                <w:noProof/>
-                <w:sz w:val="24"/>
-              </w:rPr>
-              <w:t> </w:t>
-            </w:r>
-            <w:r>
-              <w:rPr>
-                <w:rFonts w:ascii="Arial" w:hAnsi="Arial"/>
-                <w:noProof/>
-                <w:sz w:val="24"/>
-              </w:rPr>
-              <w:t> </w:t>
-            </w:r>
-            <w:r>
-              <w:rPr>
-                <w:rFonts w:ascii="Arial" w:hAnsi="Arial"/>
-                <w:sz w:val="24"/>
-              </w:rPr>
-              <w:fldChar w:fldCharType="end"/>
-            </w:r>
-            <w:r>
-              <w:rPr>
-                <w:rFonts w:ascii="Arial" w:hAnsi="Arial"/>
-                <w:sz w:val="28"/>
-              </w:rPr>
-              <w:t xml:space="preserve">  </w:t>
-            </w:r>
-            <w:r>
-              <w:rPr>
-                <w:rFonts w:ascii="Arial" w:hAnsi="Arial"/>
-                <w:sz w:val="28"/>
-              </w:rPr>
-              <w:tab/>
-              <w:t xml:space="preserve"> E-mail: </w:t>
-            </w:r>
-            <w:r>
-              <w:rPr>
-                <w:rFonts w:ascii="Arial" w:hAnsi="Arial"/>
-                <w:sz w:val="24"/>
-              </w:rPr>
-              <w:fldChar w:fldCharType="begin">
-                <w:ffData>
-                  <w:name w:val="Texto12"/>
-                  <w:enabled/>
-                  <w:calcOnExit w:val="0"/>
-                  <w:textInput/>
-                </w:ffData>
-              </w:fldChar>
-            </w:r>
-            <w:r>
-              <w:rPr>
-                <w:rFonts w:ascii="Arial" w:hAnsi="Arial"/>
-                <w:sz w:val="24"/>
-              </w:rPr>
-              <w:instrText xml:space="preserve"> FORMTEXT </w:instrText>
-            </w:r>
-            <w:r>
-              <w:rPr>
-                <w:rFonts w:ascii="Arial" w:hAnsi="Arial"/>
-                <w:sz w:val="24"/>
-              </w:rPr>
-            </w:r>
-            <w:r>
-              <w:rPr>
-                <w:rFonts w:ascii="Arial" w:hAnsi="Arial"/>
-                <w:sz w:val="24"/>
-              </w:rPr>
-              <w:fldChar w:fldCharType="separate"/>
-            </w:r>
-            <w:r>
-              <w:rPr>
-                <w:rFonts w:ascii="Arial" w:hAnsi="Arial"/>
-                <w:noProof/>
-                <w:sz w:val="24"/>
-              </w:rPr>
-              <w:t> </w:t>
-            </w:r>
-            <w:r>
-              <w:rPr>
-                <w:rFonts w:ascii="Arial" w:hAnsi="Arial"/>
-                <w:noProof/>
-                <w:sz w:val="24"/>
-              </w:rPr>
-              <w:t> </w:t>
-            </w:r>
-            <w:r>
-              <w:rPr>
-                <w:rFonts w:ascii="Arial" w:hAnsi="Arial"/>
-                <w:noProof/>
-                <w:sz w:val="24"/>
-              </w:rPr>
-              <w:t> </w:t>
-            </w:r>
-            <w:r>
-              <w:rPr>
-                <w:rFonts w:ascii="Arial" w:hAnsi="Arial"/>
-                <w:noProof/>
-                <w:sz w:val="24"/>
-              </w:rPr>
-              <w:t> </w:t>
-            </w:r>
-            <w:r>
-              <w:rPr>
-                <w:rFonts w:ascii="Arial" w:hAnsi="Arial"/>
-                <w:noProof/>
-                <w:sz w:val="24"/>
-              </w:rPr>
-              <w:t> </w:t>
-            </w:r>
-            <w:r>
-              <w:rPr>
-                <w:rFonts w:ascii="Arial" w:hAnsi="Arial"/>
-                <w:sz w:val="24"/>
-              </w:rPr>
-              <w:fldChar w:fldCharType="end"/>
-            </w:r>
-            <w:r>
-              <w:rPr>
-                <w:rFonts w:ascii="Arial" w:hAnsi="Arial"/>
-                <w:sz w:val="28"/>
-              </w:rPr>
-              <w:t xml:space="preserve"> </w:t>
-            </w:r>
-            <w:r>
-              <w:rPr>
-                <w:rFonts w:ascii="Arial" w:hAnsi="Arial"/>
-                <w:sz w:val="28"/>
-              </w:rPr>
-              <w:tab/>
-            </w:r>
-          </w:p>
-        </w:tc>
-        <w:tc>
-          <w:tcPr>
-            <w:tcW w:w="1877" w:type="dxa"/>
-          </w:tcPr>
-          <w:p>
-            <w:pPr>
-              <w:pStyle w:val="Textosinformato"/>
-            </w:pPr>
-            <w:r>
-              <w:rPr>
-                <w:rFonts w:ascii="Arial" w:hAnsi="Arial"/>
-              </w:rPr>
-              <w:t>Data i signatura acceptació:</w:t>
-            </w:r>
-          </w:p>
-          <w:p>
-            <w:pPr>
-              <w:pStyle w:val="Textosinformato"/>
-            </w:pPr>
-          </w:p>
-          <w:p>
-            <w:pPr>
-              <w:pStyle w:val="Textosinformato"/>
-            </w:pPr>
-          </w:p>
-          <w:p>
-            <w:pPr>
-              <w:pStyle w:val="Textosinformato"/>
-              <w:rPr>
-                <w:rFonts w:ascii="Arial" w:hAnsi="Arial"/>
-                <w:sz w:val="16"/>
-              </w:rPr>
-            </w:pPr>
-          </w:p>
-        </w:tc>
-      </w:tr>
-    </w:tbl>
     <w:p>
       <w:pPr>
         <w:pStyle w:val="Textosinformato"/>
@@ -9110,86 +8833,6 @@
 </file>
 
 <file path=word/footer1.xml><?xml version="1.0" encoding="utf-8"?>
-<w:ftr xmlns:wpc="http://schemas.microsoft.com/office/word/2010/wordprocessingCanvas" xmlns:cx="http://schemas.microsoft.com/office/drawing/2014/chartex" xmlns:cx1="http://schemas.microsoft.com/office/drawing/2015/9/8/chartex" xmlns:cx2="http://schemas.microsoft.com/office/drawing/2015/10/21/chartex" xmlns:cx3="http://schemas.microsoft.com/office/drawing/2016/5/9/chartex" xmlns:cx4="http://schemas.microsoft.com/office/drawing/2016/5/10/chartex" xmlns:cx5="http://schemas.microsoft.com/office/drawing/2016/5/11/chartex" xmlns:cx6="http://schemas.microsoft.com/office/drawing/2016/5/12/chartex" xmlns:cx7="http://schemas.microsoft.com/office/drawing/2016/5/13/chartex" xmlns:cx8="http://schemas.microsoft.com/office/drawing/2016/5/14/chartex" xmlns:mc="http://schemas.openxmlformats.org/markup-compatibility/2006" xmlns:aink="http://schemas.microsoft.com/office/drawing/2016/ink" xmlns:am3d="http://schemas.microsoft.com/office/drawing/2017/model3d" xmlns:o="urn:schemas-microsoft-com:office:office" xmlns:r="http://schemas.openxmlformats.org/officeDocument/2006/relationships" xmlns:m="http://schemas.openxmlformats.org/officeDocument/2006/math" xmlns:v="urn:schemas-microsoft-com:vml" xmlns:wp14="http://schemas.microsoft.com/office/word/2010/wordprocessingDrawing" xmlns:wp="http://schemas.openxmlformats.org/drawingml/2006/wordprocessingDrawing" xmlns:w10="urn:schemas-microsoft-com:office:word" xmlns:w="http://schemas.openxmlformats.org/wordprocessingml/2006/main" xmlns:w14="http://schemas.microsoft.com/office/word/2010/wordml" xmlns:w15="http://schemas.microsoft.com/office/word/2012/wordml" xmlns:w16cex="http://schemas.microsoft.com/office/word/2018/wordml/cex" xmlns:w16cid="http://schemas.microsoft.com/office/word/2016/wordml/cid" xmlns:w16="http://schemas.microsoft.com/office/word/2018/wordml" xmlns:w16sdtdh="http://schemas.microsoft.com/office/word/2020/wordml/sdtdatahash" xmlns:w16se="http://schemas.microsoft.com/office/word/2015/wordml/symex" xmlns:wpg="http://schemas.microsoft.com/office/word/2010/wordprocessingGroup" xmlns:wpi="http://schemas.microsoft.com/office/word/2010/wordprocessingInk" xmlns:wne="http://schemas.microsoft.com/office/word/2006/wordml" xmlns:wps="http://schemas.microsoft.com/office/word/2010/wordprocessingShape" mc:Ignorable="w14 w15 w16se w16cid w16 w16cex w16sdtdh wp14">
-  <w:p>
-    <w:pPr>
-      <w:pStyle w:val="Piedepgina"/>
-      <w:jc w:val="right"/>
-      <w:rPr>
-        <w:rFonts w:ascii="Arial" w:hAnsi="Arial"/>
-        <w:b/>
-        <w:sz w:val="24"/>
-      </w:rPr>
-    </w:pPr>
-    <w:r>
-      <w:rPr>
-        <w:rStyle w:val="Nmerodepgina"/>
-        <w:rFonts w:ascii="Arial" w:hAnsi="Arial"/>
-        <w:b/>
-        <w:sz w:val="24"/>
-      </w:rPr>
-      <w:t>-</w:t>
-    </w:r>
-    <w:r>
-      <w:rPr>
-        <w:rStyle w:val="Nmerodepgina"/>
-        <w:rFonts w:ascii="Arial" w:hAnsi="Arial"/>
-        <w:b/>
-        <w:sz w:val="24"/>
-      </w:rPr>
-      <w:fldChar w:fldCharType="begin"/>
-    </w:r>
-    <w:r>
-      <w:rPr>
-        <w:rStyle w:val="Nmerodepgina"/>
-        <w:rFonts w:ascii="Arial" w:hAnsi="Arial"/>
-        <w:b/>
-        <w:sz w:val="24"/>
-      </w:rPr>
-      <w:instrText xml:space="preserve"> PAGE </w:instrText>
-    </w:r>
-    <w:r>
-      <w:rPr>
-        <w:rStyle w:val="Nmerodepgina"/>
-        <w:rFonts w:ascii="Arial" w:hAnsi="Arial"/>
-        <w:b/>
-        <w:sz w:val="24"/>
-      </w:rPr>
-      <w:fldChar w:fldCharType="separate"/>
-    </w:r>
-    <w:r>
-      <w:rPr>
-        <w:rStyle w:val="Nmerodepgina"/>
-        <w:rFonts w:ascii="Arial" w:hAnsi="Arial"/>
-        <w:b/>
-        <w:noProof/>
-        <w:sz w:val="24"/>
-      </w:rPr>
-      <w:t>1</w:t>
-    </w:r>
-    <w:r>
-      <w:rPr>
-        <w:rStyle w:val="Nmerodepgina"/>
-        <w:rFonts w:ascii="Arial" w:hAnsi="Arial"/>
-        <w:b/>
-        <w:sz w:val="24"/>
-      </w:rPr>
-      <w:fldChar w:fldCharType="end"/>
-    </w:r>
-    <w:r>
-      <w:rPr>
-        <w:rStyle w:val="Nmerodepgina"/>
-        <w:rFonts w:ascii="Arial" w:hAnsi="Arial"/>
-        <w:b/>
-        <w:sz w:val="24"/>
-      </w:rPr>
-      <w:t>-</w:t>
-    </w:r>
-  </w:p>
-</w:ftr>
-</file>
-
-<file path=word/footer2.xml><?xml version="1.0" encoding="utf-8"?>
 <w:ftr xmlns:wpc="http://schemas.microsoft.com/office/word/2010/wordprocessingCanvas" xmlns:cx="http://schemas.microsoft.com/office/drawing/2014/chartex" xmlns:cx1="http://schemas.microsoft.com/office/drawing/2015/9/8/chartex" xmlns:cx2="http://schemas.microsoft.com/office/drawing/2015/10/21/chartex" xmlns:cx3="http://schemas.microsoft.com/office/drawing/2016/5/9/chartex" xmlns:cx4="http://schemas.microsoft.com/office/drawing/2016/5/10/chartex" xmlns:cx5="http://schemas.microsoft.com/office/drawing/2016/5/11/chartex" xmlns:cx6="http://schemas.microsoft.com/office/drawing/2016/5/12/chartex" xmlns:cx7="http://schemas.microsoft.com/office/drawing/2016/5/13/chartex" xmlns:cx8="http://schemas.microsoft.com/office/drawing/2016/5/14/chartex" xmlns:mc="http://schemas.openxmlformats.org/markup-compatibility/2006" xmlns:aink="http://schemas.microsoft.com/office/drawing/2016/ink" xmlns:am3d="http://schemas.microsoft.com/office/drawing/2017/model3d" xmlns:o="urn:schemas-microsoft-com:office:office" xmlns:r="http://schemas.openxmlformats.org/officeDocument/2006/relationships" xmlns:m="http://schemas.openxmlformats.org/officeDocument/2006/math" xmlns:v="urn:schemas-microsoft-com:vml" xmlns:wp14="http://schemas.microsoft.com/office/word/2010/wordprocessingDrawing" xmlns:wp="http://schemas.openxmlformats.org/drawingml/2006/wordprocessingDrawing" xmlns:w10="urn:schemas-microsoft-com:office:word" xmlns:w="http://schemas.openxmlformats.org/wordprocessingml/2006/main" xmlns:w14="http://schemas.microsoft.com/office/word/2010/wordml" xmlns:w15="http://schemas.microsoft.com/office/word/2012/wordml" xmlns:w16cex="http://schemas.microsoft.com/office/word/2018/wordml/cex" xmlns:w16cid="http://schemas.microsoft.com/office/word/2016/wordml/cid" xmlns:w16="http://schemas.microsoft.com/office/word/2018/wordml" xmlns:w16sdtdh="http://schemas.microsoft.com/office/word/2020/wordml/sdtdatahash" xmlns:w16se="http://schemas.microsoft.com/office/word/2015/wordml/symex" xmlns:wpg="http://schemas.microsoft.com/office/word/2010/wordprocessingGroup" xmlns:wpi="http://schemas.microsoft.com/office/word/2010/wordprocessingInk" xmlns:wne="http://schemas.microsoft.com/office/word/2006/wordml" xmlns:wps="http://schemas.microsoft.com/office/word/2010/wordprocessingShape" mc:Ignorable="w14 w15 w16se w16cid w16 w16cex w16sdtdh wp14">
   <w:p>
     <w:pPr>
@@ -9611,6 +9254,119 @@
     </w:lvl>
   </w:abstractNum>
   <w:abstractNum w:abstractNumId="4" w15:restartNumberingAfterBreak="0">
+    <w:nsid w:val="33075466"/>
+    <w:multiLevelType w:val="hybridMultilevel"/>
+    <w:tmpl w:val="04242346"/>
+    <w:lvl w:ilvl="0" w:tplc="0C0A0001">
+      <w:start w:val="1"/>
+      <w:numFmt w:val="bullet"/>
+      <w:lvlText w:val=""/>
+      <w:lvlJc w:val="left"/>
+      <w:pPr>
+        <w:ind w:left="720" w:hanging="360"/>
+      </w:pPr>
+      <w:rPr>
+        <w:rFonts w:ascii="Symbol" w:hAnsi="Symbol" w:hint="default"/>
+      </w:rPr>
+    </w:lvl>
+    <w:lvl w:ilvl="1" w:tplc="0C0A0003" w:tentative="1">
+      <w:start w:val="1"/>
+      <w:numFmt w:val="bullet"/>
+      <w:lvlText w:val="o"/>
+      <w:lvlJc w:val="left"/>
+      <w:pPr>
+        <w:ind w:left="1440" w:hanging="360"/>
+      </w:pPr>
+      <w:rPr>
+        <w:rFonts w:ascii="Courier New" w:hAnsi="Courier New" w:cs="Courier New" w:hint="default"/>
+      </w:rPr>
+    </w:lvl>
+    <w:lvl w:ilvl="2" w:tplc="0C0A0005" w:tentative="1">
+      <w:start w:val="1"/>
+      <w:numFmt w:val="bullet"/>
+      <w:lvlText w:val=""/>
+      <w:lvlJc w:val="left"/>
+      <w:pPr>
+        <w:ind w:left="2160" w:hanging="360"/>
+      </w:pPr>
+      <w:rPr>
+        <w:rFonts w:ascii="Wingdings" w:hAnsi="Wingdings" w:hint="default"/>
+      </w:rPr>
+    </w:lvl>
+    <w:lvl w:ilvl="3" w:tplc="0C0A0001" w:tentative="1">
+      <w:start w:val="1"/>
+      <w:numFmt w:val="bullet"/>
+      <w:lvlText w:val=""/>
+      <w:lvlJc w:val="left"/>
+      <w:pPr>
+        <w:ind w:left="2880" w:hanging="360"/>
+      </w:pPr>
+      <w:rPr>
+        <w:rFonts w:ascii="Symbol" w:hAnsi="Symbol" w:hint="default"/>
+      </w:rPr>
+    </w:lvl>
+    <w:lvl w:ilvl="4" w:tplc="0C0A0003" w:tentative="1">
+      <w:start w:val="1"/>
+      <w:numFmt w:val="bullet"/>
+      <w:lvlText w:val="o"/>
+      <w:lvlJc w:val="left"/>
+      <w:pPr>
+        <w:ind w:left="3600" w:hanging="360"/>
+      </w:pPr>
+      <w:rPr>
+        <w:rFonts w:ascii="Courier New" w:hAnsi="Courier New" w:cs="Courier New" w:hint="default"/>
+      </w:rPr>
+    </w:lvl>
+    <w:lvl w:ilvl="5" w:tplc="0C0A0005" w:tentative="1">
+      <w:start w:val="1"/>
+      <w:numFmt w:val="bullet"/>
+      <w:lvlText w:val=""/>
+      <w:lvlJc w:val="left"/>
+      <w:pPr>
+        <w:ind w:left="4320" w:hanging="360"/>
+      </w:pPr>
+      <w:rPr>
+        <w:rFonts w:ascii="Wingdings" w:hAnsi="Wingdings" w:hint="default"/>
+      </w:rPr>
+    </w:lvl>
+    <w:lvl w:ilvl="6" w:tplc="0C0A0001" w:tentative="1">
+      <w:start w:val="1"/>
+      <w:numFmt w:val="bullet"/>
+      <w:lvlText w:val=""/>
+      <w:lvlJc w:val="left"/>
+      <w:pPr>
+        <w:ind w:left="5040" w:hanging="360"/>
+      </w:pPr>
+      <w:rPr>
+        <w:rFonts w:ascii="Symbol" w:hAnsi="Symbol" w:hint="default"/>
+      </w:rPr>
+    </w:lvl>
+    <w:lvl w:ilvl="7" w:tplc="0C0A0003" w:tentative="1">
+      <w:start w:val="1"/>
+      <w:numFmt w:val="bullet"/>
+      <w:lvlText w:val="o"/>
+      <w:lvlJc w:val="left"/>
+      <w:pPr>
+        <w:ind w:left="5760" w:hanging="360"/>
+      </w:pPr>
+      <w:rPr>
+        <w:rFonts w:ascii="Courier New" w:hAnsi="Courier New" w:cs="Courier New" w:hint="default"/>
+      </w:rPr>
+    </w:lvl>
+    <w:lvl w:ilvl="8" w:tplc="0C0A0005" w:tentative="1">
+      <w:start w:val="1"/>
+      <w:numFmt w:val="bullet"/>
+      <w:lvlText w:val=""/>
+      <w:lvlJc w:val="left"/>
+      <w:pPr>
+        <w:ind w:left="6480" w:hanging="360"/>
+      </w:pPr>
+      <w:rPr>
+        <w:rFonts w:ascii="Wingdings" w:hAnsi="Wingdings" w:hint="default"/>
+      </w:rPr>
+    </w:lvl>
+  </w:abstractNum>
+  <w:abstractNum w:abstractNumId="5" w15:restartNumberingAfterBreak="0">
     <w:nsid w:val="34071F61"/>
     <w:multiLevelType w:val="singleLevel"/>
     <w:tmpl w:val="9940B912"/>
@@ -9630,7 +9386,7 @@
       </w:rPr>
     </w:lvl>
   </w:abstractNum>
-  <w:abstractNum w:abstractNumId="5" w15:restartNumberingAfterBreak="0">
+  <w:abstractNum w:abstractNumId="6" w15:restartNumberingAfterBreak="0">
     <w:nsid w:val="4F582191"/>
     <w:multiLevelType w:val="hybridMultilevel"/>
     <w:tmpl w:val="F3665066"/>
@@ -9770,7 +9526,7 @@
       </w:rPr>
     </w:lvl>
   </w:abstractNum>
-  <w:abstractNum w:abstractNumId="6" w15:restartNumberingAfterBreak="0">
+  <w:abstractNum w:abstractNumId="7" w15:restartNumberingAfterBreak="0">
     <w:nsid w:val="61D6242A"/>
     <w:multiLevelType w:val="multilevel"/>
     <w:tmpl w:val="17D4868E"/>
@@ -9910,7 +9666,7 @@
       </w:rPr>
     </w:lvl>
   </w:abstractNum>
-  <w:abstractNum w:abstractNumId="7" w15:restartNumberingAfterBreak="0">
+  <w:abstractNum w:abstractNumId="8" w15:restartNumberingAfterBreak="0">
     <w:nsid w:val="665A5FDC"/>
     <w:multiLevelType w:val="singleLevel"/>
     <w:tmpl w:val="0C0A0011"/>
@@ -9934,13 +9690,13 @@
     <w:abstractNumId w:val="0"/>
   </w:num>
   <w:num w:numId="2">
-    <w:abstractNumId w:val="7"/>
+    <w:abstractNumId w:val="8"/>
   </w:num>
   <w:num w:numId="3">
     <w:abstractNumId w:val="3"/>
   </w:num>
   <w:num w:numId="4">
-    <w:abstractNumId w:val="4"/>
+    <w:abstractNumId w:val="5"/>
   </w:num>
   <w:num w:numId="5">
     <w:abstractNumId w:val="2"/>
@@ -9949,10 +9705,13 @@
     <w:abstractNumId w:val="1"/>
   </w:num>
   <w:num w:numId="7">
-    <w:abstractNumId w:val="5"/>
+    <w:abstractNumId w:val="6"/>
   </w:num>
   <w:num w:numId="8">
-    <w:abstractNumId w:val="6"/>
+    <w:abstractNumId w:val="7"/>
+  </w:num>
+  <w:num w:numId="9">
+    <w:abstractNumId w:val="4"/>
   </w:num>
 </w:numbering>
 </file>
@@ -9984,7 +9743,13 @@
     <w:lsdException w:name="Subtitle" w:qFormat="1"/>
     <w:lsdException w:name="Strong" w:qFormat="1"/>
     <w:lsdException w:name="Emphasis" w:qFormat="1"/>
+    <w:lsdException w:name="HTML Keyboard" w:semiHidden="1" w:unhideWhenUsed="1"/>
     <w:lsdException w:name="Normal Table" w:semiHidden="1" w:unhideWhenUsed="1"/>
+    <w:lsdException w:name="annotation subject" w:semiHidden="1" w:unhideWhenUsed="1"/>
+    <w:lsdException w:name="No List" w:semiHidden="1" w:unhideWhenUsed="1"/>
+    <w:lsdException w:name="Outline List 1" w:semiHidden="1" w:unhideWhenUsed="1"/>
+    <w:lsdException w:name="Outline List 2" w:semiHidden="1" w:unhideWhenUsed="1"/>
+    <w:lsdException w:name="Outline List 3" w:semiHidden="1" w:unhideWhenUsed="1"/>
     <w:lsdException w:name="Table Simple 1" w:semiHidden="1" w:unhideWhenUsed="1"/>
     <w:lsdException w:name="Table Simple 2" w:semiHidden="1" w:unhideWhenUsed="1"/>
     <w:lsdException w:name="Table Simple 3" w:semiHidden="1" w:unhideWhenUsed="1"/>
@@ -10027,6 +9792,7 @@
     <w:lsdException w:name="Table Web 1" w:semiHidden="1" w:unhideWhenUsed="1"/>
     <w:lsdException w:name="Table Web 2" w:semiHidden="1" w:unhideWhenUsed="1"/>
     <w:lsdException w:name="Table Web 3" w:semiHidden="1" w:unhideWhenUsed="1"/>
+    <w:lsdException w:name="Balloon Text" w:semiHidden="1" w:unhideWhenUsed="1"/>
     <w:lsdException w:name="Table Theme" w:semiHidden="1" w:unhideWhenUsed="1"/>
     <w:lsdException w:name="Placeholder Text" w:semiHidden="1" w:uiPriority="99"/>
     <w:lsdException w:name="No Spacing" w:uiPriority="1" w:qFormat="1"/>
@@ -10323,6 +10089,52 @@
       <w:rFonts w:ascii="Tahoma" w:hAnsi="Tahoma" w:cs="Tahoma"/>
       <w:sz w:val="16"/>
       <w:szCs w:val="16"/>
+    </w:rPr>
+  </w:style>
+  <w:style w:type="character" w:styleId="Refdecomentario">
+    <w:name w:val="annotation reference"/>
+    <w:basedOn w:val="Fuentedeprrafopredeter"/>
+    <w:rsid w:val="003212B4"/>
+    <w:rPr>
+      <w:sz w:val="16"/>
+      <w:szCs w:val="16"/>
+    </w:rPr>
+  </w:style>
+  <w:style w:type="paragraph" w:styleId="Textocomentario">
+    <w:name w:val="annotation text"/>
+    <w:basedOn w:val="Normal"/>
+    <w:link w:val="TextocomentarioCar"/>
+    <w:rsid w:val="003212B4"/>
+  </w:style>
+  <w:style w:type="character" w:customStyle="1" w:styleId="TextocomentarioCar">
+    <w:name w:val="Texto comentario Car"/>
+    <w:basedOn w:val="Fuentedeprrafopredeter"/>
+    <w:link w:val="Textocomentario"/>
+    <w:rsid w:val="003212B4"/>
+    <w:rPr>
+      <w:lang w:val="ca-ES"/>
+    </w:rPr>
+  </w:style>
+  <w:style w:type="paragraph" w:styleId="Asuntodelcomentario">
+    <w:name w:val="annotation subject"/>
+    <w:basedOn w:val="Textocomentario"/>
+    <w:next w:val="Textocomentario"/>
+    <w:link w:val="AsuntodelcomentarioCar"/>
+    <w:rsid w:val="003212B4"/>
+    <w:rPr>
+      <w:b/>
+      <w:bCs/>
+    </w:rPr>
+  </w:style>
+  <w:style w:type="character" w:customStyle="1" w:styleId="AsuntodelcomentarioCar">
+    <w:name w:val="Asunto del comentario Car"/>
+    <w:basedOn w:val="TextocomentarioCar"/>
+    <w:link w:val="Asuntodelcomentario"/>
+    <w:rsid w:val="003212B4"/>
+    <w:rPr>
+      <w:b/>
+      <w:bCs/>
+      <w:lang w:val="ca-ES"/>
     </w:rPr>
   </w:style>
 </w:styles>

</xml_diff>

<commit_message>
Full projecte Wilber firmat
</commit_message>
<xml_diff>
--- a/FullProjecte_WilberBermeo.docx
+++ b/FullProjecte_WilberBermeo.docx
@@ -21,7 +21,7 @@
       <w:r>
         <w:rPr>
           <w:noProof/>
-          <w:lang w:eastAsia="ca-ES"/>
+          <w:lang w:val="en-US" w:eastAsia="en-US"/>
         </w:rPr>
         <w:drawing>
           <wp:inline distT="0" distB="0" distL="0" distR="0" wp14:anchorId="3D5B5D3B" wp14:editId="54C4134E">
@@ -268,7 +268,7 @@
                 <w:sz w:val="22"/>
                 <w:szCs w:val="16"/>
               </w:rPr>
-              <w:t xml:space="preserve"> </w:t>
+              <w:t xml:space="preserve">   </w:t>
             </w:r>
             <w:r>
               <w:rPr>
@@ -276,22 +276,6 @@
                 <w:sz w:val="22"/>
                 <w:szCs w:val="16"/>
               </w:rPr>
-              <w:t>Eduardo</w:t>
-            </w:r>
-            <w:r>
-              <w:rPr>
-                <w:rFonts w:ascii="Arial" w:hAnsi="Arial"/>
-                <w:sz w:val="22"/>
-                <w:szCs w:val="16"/>
-              </w:rPr>
-              <w:t xml:space="preserve"> </w:t>
-            </w:r>
-            <w:r>
-              <w:rPr>
-                <w:rFonts w:ascii="Arial" w:hAnsi="Arial"/>
-                <w:sz w:val="22"/>
-                <w:szCs w:val="16"/>
-              </w:rPr>
               <w:t xml:space="preserve">       </w:t>
             </w:r>
             <w:r>
@@ -350,9 +334,75 @@
               <w:rPr>
                 <w:rFonts w:ascii="Arial" w:hAnsi="Arial"/>
                 <w:sz w:val="22"/>
+                <w:szCs w:val="22"/>
+              </w:rPr>
+              <w:t>41675012R</w:t>
+            </w:r>
+            <w:r>
+              <w:rPr>
+                <w:rFonts w:ascii="Arial" w:hAnsi="Arial"/>
+                <w:sz w:val="24"/>
                 <w:szCs w:val="18"/>
               </w:rPr>
-              <w:t>416</w:t>
+              <w:t xml:space="preserve"> </w:t>
+            </w:r>
+            <w:r>
+              <w:rPr>
+                <w:rFonts w:ascii="Arial" w:hAnsi="Arial"/>
+                <w:sz w:val="28"/>
+              </w:rPr>
+              <w:t xml:space="preserve"> </w:t>
+            </w:r>
+            <w:r>
+              <w:rPr>
+                <w:rFonts w:ascii="Arial" w:hAnsi="Arial"/>
+                <w:sz w:val="28"/>
+              </w:rPr>
+              <w:t>Núm. d’estudiant:</w:t>
+            </w:r>
+            <w:r>
+              <w:rPr>
+                <w:rFonts w:ascii="Arial" w:hAnsi="Arial"/>
+                <w:sz w:val="28"/>
+              </w:rPr>
+              <w:t xml:space="preserve"> </w:t>
+            </w:r>
+            <w:r>
+              <w:rPr>
+                <w:rFonts w:ascii="Arial" w:hAnsi="Arial"/>
+                <w:sz w:val="22"/>
+                <w:szCs w:val="22"/>
+              </w:rPr>
+              <w:t>u1955386</w:t>
+            </w:r>
+          </w:p>
+          <w:p>
+            <w:pPr>
+              <w:pStyle w:val="Textosinformato"/>
+              <w:rPr>
+                <w:b/>
+              </w:rPr>
+            </w:pPr>
+            <w:r>
+              <w:rPr>
+                <w:rFonts w:ascii="Arial" w:hAnsi="Arial"/>
+                <w:sz w:val="28"/>
+              </w:rPr>
+              <w:t xml:space="preserve">                  </w:t>
+            </w:r>
+            <w:r>
+              <w:rPr>
+                <w:rFonts w:ascii="Arial" w:hAnsi="Arial"/>
+                <w:sz w:val="28"/>
+              </w:rPr>
+              <w:t xml:space="preserve">   </w:t>
+            </w:r>
+            <w:r>
+              <w:rPr>
+                <w:rFonts w:ascii="Arial" w:hAnsi="Arial"/>
+                <w:sz w:val="28"/>
+              </w:rPr>
+              <w:t>Tel:</w:t>
             </w:r>
             <w:r>
               <w:rPr>
@@ -360,81 +410,7 @@
                 <w:sz w:val="22"/>
                 <w:szCs w:val="18"/>
               </w:rPr>
-              <w:t>75012R</w:t>
-            </w:r>
-            <w:r>
-              <w:rPr>
-                <w:rFonts w:ascii="Arial" w:hAnsi="Arial"/>
-                <w:sz w:val="24"/>
-                <w:szCs w:val="18"/>
-              </w:rPr>
               <w:t xml:space="preserve"> </w:t>
-            </w:r>
-            <w:r>
-              <w:rPr>
-                <w:rFonts w:ascii="Arial" w:hAnsi="Arial"/>
-                <w:sz w:val="28"/>
-              </w:rPr>
-              <w:t xml:space="preserve"> </w:t>
-            </w:r>
-            <w:r>
-              <w:rPr>
-                <w:rFonts w:ascii="Arial" w:hAnsi="Arial"/>
-                <w:sz w:val="28"/>
-              </w:rPr>
-              <w:t>Núm. d’estudiant:</w:t>
-            </w:r>
-            <w:r>
-              <w:rPr>
-                <w:rFonts w:ascii="Arial" w:hAnsi="Arial"/>
-                <w:sz w:val="28"/>
-              </w:rPr>
-              <w:t xml:space="preserve"> </w:t>
-            </w:r>
-            <w:r>
-              <w:rPr>
-                <w:rFonts w:ascii="Arial" w:hAnsi="Arial"/>
-                <w:sz w:val="22"/>
-                <w:szCs w:val="16"/>
-              </w:rPr>
-              <w:t>u195</w:t>
-            </w:r>
-            <w:r>
-              <w:rPr>
-                <w:rFonts w:ascii="Arial" w:hAnsi="Arial"/>
-                <w:sz w:val="22"/>
-                <w:szCs w:val="16"/>
-              </w:rPr>
-              <w:t>5386</w:t>
-            </w:r>
-          </w:p>
-          <w:p>
-            <w:pPr>
-              <w:pStyle w:val="Textosinformato"/>
-              <w:rPr>
-                <w:b/>
-              </w:rPr>
-            </w:pPr>
-            <w:r>
-              <w:rPr>
-                <w:rFonts w:ascii="Arial" w:hAnsi="Arial"/>
-                <w:sz w:val="28"/>
-              </w:rPr>
-              <w:t xml:space="preserve">                  </w:t>
-            </w:r>
-            <w:r>
-              <w:rPr>
-                <w:rFonts w:ascii="Arial" w:hAnsi="Arial"/>
-                <w:sz w:val="28"/>
-              </w:rPr>
-              <w:t xml:space="preserve">   </w:t>
-            </w:r>
-            <w:r>
-              <w:rPr>
-                <w:rFonts w:ascii="Arial" w:hAnsi="Arial"/>
-                <w:sz w:val="28"/>
-              </w:rPr>
-              <w:t xml:space="preserve">Tel: </w:t>
             </w:r>
             <w:r>
               <w:rPr>
@@ -442,15 +418,7 @@
                 <w:sz w:val="22"/>
                 <w:szCs w:val="18"/>
               </w:rPr>
-              <w:t>6</w:t>
-            </w:r>
-            <w:r>
-              <w:rPr>
-                <w:rFonts w:ascii="Arial" w:hAnsi="Arial"/>
-                <w:sz w:val="22"/>
-                <w:szCs w:val="18"/>
-              </w:rPr>
-              <w:t>98405359</w:t>
+              <w:t>698405359</w:t>
             </w:r>
             <w:r>
               <w:rPr>
@@ -470,39 +438,40 @@
             <w:r>
               <w:rPr>
                 <w:rFonts w:ascii="Arial" w:hAnsi="Arial"/>
+                <w:sz w:val="22"/>
+                <w:szCs w:val="22"/>
+              </w:rPr>
+              <w:t>typingwil@gmail.com</w:t>
+            </w:r>
+          </w:p>
+        </w:tc>
+        <w:tc>
+          <w:tcPr>
+            <w:tcW w:w="1877" w:type="dxa"/>
+          </w:tcPr>
+          <w:p>
+            <w:pPr>
+              <w:pStyle w:val="Textosinformato"/>
+            </w:pPr>
+            <w:r>
+              <w:rPr>
+                <w:rFonts w:ascii="Arial" w:hAnsi="Arial"/>
+              </w:rPr>
+              <w:t>Data i signatura:</w:t>
+            </w:r>
+          </w:p>
+          <w:p>
+            <w:pPr>
+              <w:pStyle w:val="Textosinformato"/>
+            </w:pPr>
+          </w:p>
+          <w:p>
+            <w:pPr>
+              <w:pStyle w:val="Textosinformato"/>
+              <w:rPr>
+                <w:rFonts w:ascii="Arial" w:hAnsi="Arial"/>
                 <w:sz w:val="28"/>
               </w:rPr>
-              <w:t>typingwil@gmail.com</w:t>
-            </w:r>
-          </w:p>
-        </w:tc>
-        <w:tc>
-          <w:tcPr>
-            <w:tcW w:w="1877" w:type="dxa"/>
-          </w:tcPr>
-          <w:p>
-            <w:pPr>
-              <w:pStyle w:val="Textosinformato"/>
-            </w:pPr>
-            <w:r>
-              <w:rPr>
-                <w:rFonts w:ascii="Arial" w:hAnsi="Arial"/>
-              </w:rPr>
-              <w:t>Data i signatura:</w:t>
-            </w:r>
-          </w:p>
-          <w:p>
-            <w:pPr>
-              <w:pStyle w:val="Textosinformato"/>
-            </w:pPr>
-          </w:p>
-          <w:p>
-            <w:pPr>
-              <w:pStyle w:val="Textosinformato"/>
-              <w:rPr>
-                <w:rFonts w:ascii="Arial" w:hAnsi="Arial"/>
-                <w:sz w:val="28"/>
-              </w:rPr>
             </w:pPr>
           </w:p>
           <w:p>
@@ -525,7 +494,7 @@
                 <w:rFonts w:ascii="Arial" w:hAnsi="Arial"/>
                 <w:sz w:val="24"/>
               </w:rPr>
-              <w:t>5</w:t>
+              <w:t>7</w:t>
             </w:r>
             <w:r>
               <w:rPr>
@@ -771,7 +740,72 @@
                 <w:rFonts w:ascii="Arial" w:hAnsi="Arial"/>
                 <w:sz w:val="24"/>
               </w:rPr>
-              <w:t xml:space="preserve"> és un subgènere de videojoc d'acció-aventura basat en un concepte de plataformes no lineal. Aquests inclouen un gran món connectat que el jugador pot explorar, però l'accés a part del món es limita per portes o altres mecanismes que només s'obriran després que el jugador hagi adquirit certs articles especials o habilitats en el joc. Tot i haver-hi una gran diversitat de </w:t>
+              <w:t xml:space="preserve"> és un subgènere de videojoc d'acció-aventura basat en un concepte de pl</w:t>
+            </w:r>
+            <w:r>
+              <w:rPr>
+                <w:rFonts w:ascii="Arial" w:hAnsi="Arial"/>
+                <w:sz w:val="24"/>
+              </w:rPr>
+              <w:t>ataformes</w:t>
+            </w:r>
+            <w:r>
+              <w:rPr>
+                <w:rFonts w:ascii="Arial" w:hAnsi="Arial"/>
+                <w:sz w:val="24"/>
+              </w:rPr>
+              <w:t xml:space="preserve">, amb </w:t>
+            </w:r>
+            <w:proofErr w:type="spellStart"/>
+            <w:r>
+              <w:rPr>
+                <w:rFonts w:ascii="Arial" w:hAnsi="Arial"/>
+                <w:sz w:val="24"/>
+              </w:rPr>
+              <w:t>jugabilitat</w:t>
+            </w:r>
+            <w:proofErr w:type="spellEnd"/>
+            <w:r>
+              <w:rPr>
+                <w:rFonts w:ascii="Arial" w:hAnsi="Arial"/>
+                <w:sz w:val="24"/>
+              </w:rPr>
+              <w:t xml:space="preserve"> no lineal. Aquests inclouen un gran món connectat </w:t>
+            </w:r>
+            <w:r>
+              <w:rPr>
+                <w:rFonts w:ascii="Arial" w:hAnsi="Arial"/>
+                <w:sz w:val="24"/>
+              </w:rPr>
+              <w:t>on</w:t>
+            </w:r>
+            <w:r>
+              <w:rPr>
+                <w:rFonts w:ascii="Arial" w:hAnsi="Arial"/>
+                <w:sz w:val="24"/>
+              </w:rPr>
+              <w:t xml:space="preserve"> el jugador pot explorar, però l'accés a part</w:t>
+            </w:r>
+            <w:r>
+              <w:rPr>
+                <w:rFonts w:ascii="Arial" w:hAnsi="Arial"/>
+                <w:sz w:val="24"/>
+              </w:rPr>
+              <w:t>s</w:t>
+            </w:r>
+            <w:r>
+              <w:rPr>
+                <w:rFonts w:ascii="Arial" w:hAnsi="Arial"/>
+                <w:sz w:val="24"/>
+              </w:rPr>
+              <w:t xml:space="preserve"> del </w:t>
+            </w:r>
+            <w:r>
+              <w:rPr>
+                <w:rFonts w:ascii="Arial" w:hAnsi="Arial"/>
+                <w:sz w:val="24"/>
+              </w:rPr>
+              <w:t xml:space="preserve">món es limita per portes o altres mecanismes que només s'obriran després que el jugador hagi adquirit certs articles especials o habilitats en el joc. Tot i haver-hi una gran diversitat de </w:t>
             </w:r>
             <w:proofErr w:type="spellStart"/>
             <w:r>
@@ -1149,22 +1183,7 @@
                 <w:rFonts w:ascii="Arial" w:hAnsi="Arial"/>
                 <w:sz w:val="24"/>
               </w:rPr>
-              <w:t xml:space="preserve">• Aplicació d'intel·ligència </w:t>
-            </w:r>
-            <w:r>
-              <w:rPr>
-                <w:rFonts w:ascii="Arial" w:hAnsi="Arial"/>
-                <w:sz w:val="24"/>
-                <w:u w:val="single"/>
-              </w:rPr>
-              <w:t>artificial</w:t>
-            </w:r>
-            <w:r>
-              <w:rPr>
-                <w:rFonts w:ascii="Arial" w:hAnsi="Arial"/>
-                <w:sz w:val="24"/>
-              </w:rPr>
-              <w:t xml:space="preserve"> en els NPC amb </w:t>
+              <w:t xml:space="preserve">• Aplicació d'intel·ligència artificial en els NPC amb </w:t>
             </w:r>
             <w:proofErr w:type="spellStart"/>
             <w:r>
@@ -1381,6 +1400,13 @@
               </w:rPr>
               <w:t>El full de TFG és revisat en la comissió:</w:t>
             </w:r>
+            <w:r>
+              <w:rPr>
+                <w:rFonts w:ascii="Arial" w:hAnsi="Arial"/>
+                <w:sz w:val="28"/>
+              </w:rPr>
+              <w:t xml:space="preserve"> Juny</w:t>
+            </w:r>
           </w:p>
           <w:p>
             <w:pPr>
@@ -1710,7 +1736,21 @@
                 <w:rFonts w:ascii="Arial" w:hAnsi="Arial"/>
                 <w:sz w:val="24"/>
               </w:rPr>
-              <w:t>25/01/2022</w:t>
+              <w:t>2</w:t>
+            </w:r>
+            <w:r>
+              <w:rPr>
+                <w:rFonts w:ascii="Arial" w:hAnsi="Arial"/>
+                <w:sz w:val="24"/>
+              </w:rPr>
+              <w:t>8</w:t>
+            </w:r>
+            <w:r>
+              <w:rPr>
+                <w:rFonts w:ascii="Arial" w:hAnsi="Arial"/>
+                <w:sz w:val="24"/>
+              </w:rPr>
+              <w:t>/01/2022</w:t>
             </w:r>
           </w:p>
         </w:tc>
@@ -1830,6 +1870,7 @@
           </w:p>
           <w:p>
             <w:pPr>
+              <w:ind w:firstLine="709"/>
               <w:rPr>
                 <w:rFonts w:ascii="Arial" w:hAnsi="Arial" w:cs="Arial"/>
                 <w:b/>
@@ -8888,7 +8929,7 @@
         <w:noProof/>
         <w:sz w:val="24"/>
       </w:rPr>
-      <w:t>2</w:t>
+      <w:t>1</w:t>
     </w:r>
     <w:r>
       <w:rPr>

</xml_diff>